<commit_message>
[Documentazione] Aggiunta descrizione progetto Bozza
</commit_message>
<xml_diff>
--- a/Documentazione.docx
+++ b/Documentazione.docx
@@ -469,31 +469,7 @@
           <w:sz w:val="24"/>
           <w:szCs w:val="24"/>
         </w:rPr>
-        <w:t>Sergio Di Martino</w:t>
-      </w:r>
-      <w:r>
-        <w:rPr>
-          <w:rFonts w:ascii="Times New Roman" w:hAnsi="Times New Roman" w:cs="Times New Roman"/>
-          <w:sz w:val="24"/>
-          <w:szCs w:val="24"/>
-        </w:rPr>
-        <w:t xml:space="preserve">                                                        </w:t>
-      </w:r>
-      <w:r>
-        <w:rPr>
-          <w:rFonts w:ascii="Times New Roman" w:hAnsi="Times New Roman" w:cs="Times New Roman"/>
-          <w:sz w:val="24"/>
-          <w:szCs w:val="24"/>
-        </w:rPr>
-        <w:t xml:space="preserve"> Ernesto De Crecchio</w:t>
-      </w:r>
-      <w:r>
-        <w:rPr>
-          <w:rFonts w:ascii="Times New Roman" w:hAnsi="Times New Roman" w:cs="Times New Roman"/>
-          <w:sz w:val="24"/>
-          <w:szCs w:val="24"/>
-        </w:rPr>
-        <w:t xml:space="preserve"> </w:t>
+        <w:t xml:space="preserve">Sergio Di Martino                                                         Ernesto De Crecchio </w:t>
       </w:r>
       <w:r>
         <w:rPr>
@@ -510,15 +486,7 @@
           <w:sz w:val="24"/>
           <w:szCs w:val="24"/>
         </w:rPr>
-        <w:t xml:space="preserve"> N86/1</w:t>
-      </w:r>
-      <w:r>
-        <w:rPr>
-          <w:rFonts w:ascii="Times New Roman" w:hAnsi="Times New Roman" w:cs="Times New Roman"/>
-          <w:sz w:val="24"/>
-          <w:szCs w:val="24"/>
-        </w:rPr>
-        <w:t>596</w:t>
+        <w:t xml:space="preserve"> N86/1596</w:t>
       </w:r>
       <w:r>
         <w:rPr>
@@ -583,15 +551,7 @@
           <w:szCs w:val="24"/>
         </w:rPr>
         <w:tab/>
-        <w:t xml:space="preserve"> Piero Junior Gaetani</w:t>
-      </w:r>
-      <w:r>
-        <w:rPr>
-          <w:rFonts w:ascii="Times New Roman" w:hAnsi="Times New Roman" w:cs="Times New Roman"/>
-          <w:sz w:val="24"/>
-          <w:szCs w:val="24"/>
-        </w:rPr>
-        <w:t xml:space="preserve"> </w:t>
+        <w:t xml:space="preserve"> Piero Junior Gaetani </w:t>
       </w:r>
       <w:r>
         <w:rPr>
@@ -744,6 +704,15 @@
     </w:p>
     <w:sdt>
       <w:sdtPr>
+        <w:rPr>
+          <w:rFonts w:asciiTheme="minorHAnsi" w:eastAsiaTheme="minorHAnsi" w:hAnsiTheme="minorHAnsi" w:cstheme="minorBidi"/>
+          <w:b w:val="0"/>
+          <w:bCs w:val="0"/>
+          <w:color w:val="auto"/>
+          <w:sz w:val="22"/>
+          <w:szCs w:val="22"/>
+          <w:lang w:eastAsia="en-US"/>
+        </w:rPr>
         <w:id w:val="122349003"/>
         <w:docPartObj>
           <w:docPartGallery w:val="Table of Contents"/>
@@ -752,12 +721,7 @@
       </w:sdtPr>
       <w:sdtEndPr>
         <w:rPr>
-          <w:rFonts w:asciiTheme="minorHAnsi" w:eastAsiaTheme="minorHAnsi" w:hAnsiTheme="minorHAnsi" w:cstheme="minorBidi"/>
           <w:noProof/>
-          <w:color w:val="auto"/>
-          <w:sz w:val="22"/>
-          <w:szCs w:val="22"/>
-          <w:lang w:eastAsia="en-US"/>
         </w:rPr>
       </w:sdtEndPr>
       <w:sdtContent>
@@ -802,30 +766,14 @@
             </w:rPr>
             <w:fldChar w:fldCharType="separate"/>
           </w:r>
-          <w:hyperlink w:anchor="_Toc48483246" w:history="1">
+          <w:hyperlink w:anchor="_Toc48571550" w:history="1">
             <w:r>
               <w:rPr>
                 <w:rStyle w:val="Collegamentoipertestuale"/>
                 <w:rFonts w:ascii="Times New Roman" w:hAnsi="Times New Roman" w:cs="Times New Roman"/>
                 <w:noProof/>
               </w:rPr>
-              <w:t>Descrizione del Proget</w:t>
-            </w:r>
-            <w:r>
-              <w:rPr>
-                <w:rStyle w:val="Collegamentoipertestuale"/>
-                <w:rFonts w:ascii="Times New Roman" w:hAnsi="Times New Roman" w:cs="Times New Roman"/>
-                <w:noProof/>
-              </w:rPr>
-              <w:t>t</w:t>
-            </w:r>
-            <w:r>
-              <w:rPr>
-                <w:rStyle w:val="Collegamentoipertestuale"/>
-                <w:rFonts w:ascii="Times New Roman" w:hAnsi="Times New Roman" w:cs="Times New Roman"/>
-                <w:noProof/>
-              </w:rPr>
-              <w:t>o</w:t>
+              <w:t>2. Descrizione del Progetto</w:t>
             </w:r>
             <w:r>
               <w:rPr>
@@ -846,7 +794,7 @@
                 <w:noProof/>
                 <w:webHidden/>
               </w:rPr>
-              <w:instrText xml:space="preserve"> PAGEREF _Toc48483246 \h </w:instrText>
+              <w:instrText xml:space="preserve"> PAGEREF _Toc48571550 \h </w:instrText>
             </w:r>
             <w:r>
               <w:rPr>
@@ -866,7 +814,7 @@
                 <w:noProof/>
                 <w:webHidden/>
               </w:rPr>
-              <w:t>5</w:t>
+              <w:t>4</w:t>
             </w:r>
             <w:r>
               <w:rPr>
@@ -893,14 +841,14 @@
               <w:lang w:eastAsia="it-IT"/>
             </w:rPr>
           </w:pPr>
-          <w:hyperlink w:anchor="_Toc48483247" w:history="1">
+          <w:hyperlink w:anchor="_Toc48571551" w:history="1">
             <w:r>
               <w:rPr>
                 <w:rStyle w:val="Collegamentoipertestuale"/>
                 <w:rFonts w:ascii="Times New Roman" w:hAnsi="Times New Roman" w:cs="Times New Roman"/>
                 <w:noProof/>
               </w:rPr>
-              <w:t>Documento dei Requisiti Software</w:t>
+              <w:t>3. Documento dei Requisiti Software</w:t>
             </w:r>
             <w:r>
               <w:rPr>
@@ -921,7 +869,7 @@
                 <w:noProof/>
                 <w:webHidden/>
               </w:rPr>
-              <w:instrText xml:space="preserve"> PAGEREF _Toc48483247 \h </w:instrText>
+              <w:instrText xml:space="preserve"> PAGEREF _Toc48571551 \h </w:instrText>
             </w:r>
             <w:r>
               <w:rPr>
@@ -968,7 +916,7 @@
               <w:lang w:eastAsia="it-IT"/>
             </w:rPr>
           </w:pPr>
-          <w:hyperlink w:anchor="_Toc48483248" w:history="1">
+          <w:hyperlink w:anchor="_Toc48571552" w:history="1">
             <w:r>
               <w:rPr>
                 <w:rStyle w:val="Collegamentoipertestuale"/>
@@ -996,7 +944,7 @@
                 <w:noProof/>
                 <w:webHidden/>
               </w:rPr>
-              <w:instrText xml:space="preserve"> PAGEREF _Toc48483248 \h </w:instrText>
+              <w:instrText xml:space="preserve"> PAGEREF _Toc48571552 \h </w:instrText>
             </w:r>
             <w:r>
               <w:rPr>
@@ -1041,10 +989,11 @@
               <w:lang w:eastAsia="it-IT"/>
             </w:rPr>
           </w:pPr>
-          <w:hyperlink w:anchor="_Toc48483249" w:history="1">
+          <w:hyperlink w:anchor="_Toc48571553" w:history="1">
             <w:r>
               <w:rPr>
                 <w:rStyle w:val="Collegamentoipertestuale"/>
+                <w:rFonts w:ascii="Times New Roman" w:hAnsi="Times New Roman" w:cs="Times New Roman"/>
                 <w:noProof/>
               </w:rPr>
               <w:t>Requisiti funzionali</w:t>
@@ -1068,7 +1017,7 @@
                 <w:noProof/>
                 <w:webHidden/>
               </w:rPr>
-              <w:instrText xml:space="preserve"> PAGEREF _Toc48483249 \h </w:instrText>
+              <w:instrText xml:space="preserve"> PAGEREF _Toc48571553 \h </w:instrText>
             </w:r>
             <w:r>
               <w:rPr>
@@ -1113,10 +1062,11 @@
               <w:lang w:eastAsia="it-IT"/>
             </w:rPr>
           </w:pPr>
-          <w:hyperlink w:anchor="_Toc48483250" w:history="1">
+          <w:hyperlink w:anchor="_Toc48571554" w:history="1">
             <w:r>
               <w:rPr>
                 <w:rStyle w:val="Collegamentoipertestuale"/>
+                <w:rFonts w:ascii="Times New Roman" w:hAnsi="Times New Roman" w:cs="Times New Roman"/>
                 <w:noProof/>
               </w:rPr>
               <w:t>Requisiti non funzionali</w:t>
@@ -1140,7 +1090,7 @@
                 <w:noProof/>
                 <w:webHidden/>
               </w:rPr>
-              <w:instrText xml:space="preserve"> PAGEREF _Toc48483250 \h </w:instrText>
+              <w:instrText xml:space="preserve"> PAGEREF _Toc48571554 \h </w:instrText>
             </w:r>
             <w:r>
               <w:rPr>
@@ -1185,10 +1135,11 @@
               <w:lang w:eastAsia="it-IT"/>
             </w:rPr>
           </w:pPr>
-          <w:hyperlink w:anchor="_Toc48483251" w:history="1">
+          <w:hyperlink w:anchor="_Toc48571555" w:history="1">
             <w:r>
               <w:rPr>
                 <w:rStyle w:val="Collegamentoipertestuale"/>
+                <w:rFonts w:ascii="Times New Roman" w:hAnsi="Times New Roman" w:cs="Times New Roman"/>
                 <w:noProof/>
               </w:rPr>
               <w:t>Requisiti di dominio</w:t>
@@ -1212,7 +1163,7 @@
                 <w:noProof/>
                 <w:webHidden/>
               </w:rPr>
-              <w:instrText xml:space="preserve"> PAGEREF _Toc48483251 \h </w:instrText>
+              <w:instrText xml:space="preserve"> PAGEREF _Toc48571555 \h </w:instrText>
             </w:r>
             <w:r>
               <w:rPr>
@@ -1259,10 +1210,11 @@
               <w:lang w:eastAsia="it-IT"/>
             </w:rPr>
           </w:pPr>
-          <w:hyperlink w:anchor="_Toc48483252" w:history="1">
+          <w:hyperlink w:anchor="_Toc48571556" w:history="1">
             <w:r>
               <w:rPr>
                 <w:rStyle w:val="Collegamentoipertestuale"/>
+                <w:rFonts w:ascii="Times New Roman" w:hAnsi="Times New Roman" w:cs="Times New Roman"/>
                 <w:noProof/>
               </w:rPr>
               <w:t>Diagramma dei casi d’uso</w:t>
@@ -1286,7 +1238,7 @@
                 <w:noProof/>
                 <w:webHidden/>
               </w:rPr>
-              <w:instrText xml:space="preserve"> PAGEREF _Toc48483252 \h </w:instrText>
+              <w:instrText xml:space="preserve"> PAGEREF _Toc48571556 \h </w:instrText>
             </w:r>
             <w:r>
               <w:rPr>
@@ -1333,10 +1285,11 @@
               <w:lang w:eastAsia="it-IT"/>
             </w:rPr>
           </w:pPr>
-          <w:hyperlink w:anchor="_Toc48483253" w:history="1">
+          <w:hyperlink w:anchor="_Toc48571557" w:history="1">
             <w:r>
               <w:rPr>
                 <w:rStyle w:val="Collegamentoipertestuale"/>
+                <w:rFonts w:ascii="Times New Roman" w:hAnsi="Times New Roman" w:cs="Times New Roman"/>
                 <w:noProof/>
               </w:rPr>
               <w:t>Mockup</w:t>
@@ -1360,7 +1313,7 @@
                 <w:noProof/>
                 <w:webHidden/>
               </w:rPr>
-              <w:instrText xml:space="preserve"> PAGEREF _Toc48483253 \h </w:instrText>
+              <w:instrText xml:space="preserve"> PAGEREF _Toc48571557 \h </w:instrText>
             </w:r>
             <w:r>
               <w:rPr>
@@ -1405,10 +1358,11 @@
               <w:lang w:eastAsia="it-IT"/>
             </w:rPr>
           </w:pPr>
-          <w:hyperlink w:anchor="_Toc48483254" w:history="1">
+          <w:hyperlink w:anchor="_Toc48571558" w:history="1">
             <w:r>
               <w:rPr>
                 <w:rStyle w:val="Collegamentoipertestuale"/>
+                <w:rFonts w:ascii="Times New Roman" w:hAnsi="Times New Roman" w:cs="Times New Roman"/>
                 <w:noProof/>
               </w:rPr>
               <w:t>Mobile</w:t>
@@ -1432,7 +1386,7 @@
                 <w:noProof/>
                 <w:webHidden/>
               </w:rPr>
-              <w:instrText xml:space="preserve"> PAGEREF _Toc48483254 \h </w:instrText>
+              <w:instrText xml:space="preserve"> PAGEREF _Toc48571558 \h </w:instrText>
             </w:r>
             <w:r>
               <w:rPr>
@@ -1477,10 +1431,11 @@
               <w:lang w:eastAsia="it-IT"/>
             </w:rPr>
           </w:pPr>
-          <w:hyperlink w:anchor="_Toc48483255" w:history="1">
+          <w:hyperlink w:anchor="_Toc48571559" w:history="1">
             <w:r>
               <w:rPr>
                 <w:rStyle w:val="Collegamentoipertestuale"/>
+                <w:rFonts w:ascii="Times New Roman" w:hAnsi="Times New Roman" w:cs="Times New Roman"/>
                 <w:noProof/>
               </w:rPr>
               <w:t>Desktop</w:t>
@@ -1504,7 +1459,7 @@
                 <w:noProof/>
                 <w:webHidden/>
               </w:rPr>
-              <w:instrText xml:space="preserve"> PAGEREF _Toc48483255 \h </w:instrText>
+              <w:instrText xml:space="preserve"> PAGEREF _Toc48571559 \h </w:instrText>
             </w:r>
             <w:r>
               <w:rPr>
@@ -1551,10 +1506,11 @@
               <w:lang w:eastAsia="it-IT"/>
             </w:rPr>
           </w:pPr>
-          <w:hyperlink w:anchor="_Toc48483256" w:history="1">
+          <w:hyperlink w:anchor="_Toc48571560" w:history="1">
             <w:r>
               <w:rPr>
                 <w:rStyle w:val="Collegamentoipertestuale"/>
+                <w:rFonts w:ascii="Times New Roman" w:hAnsi="Times New Roman" w:cs="Times New Roman"/>
                 <w:noProof/>
               </w:rPr>
               <w:t>Tabelle di Cockburn</w:t>
@@ -1578,7 +1534,7 @@
                 <w:noProof/>
                 <w:webHidden/>
               </w:rPr>
-              <w:instrText xml:space="preserve"> PAGEREF _Toc48483256 \h </w:instrText>
+              <w:instrText xml:space="preserve"> PAGEREF _Toc48571560 \h </w:instrText>
             </w:r>
             <w:r>
               <w:rPr>
@@ -1625,10 +1581,11 @@
               <w:lang w:eastAsia="it-IT"/>
             </w:rPr>
           </w:pPr>
-          <w:hyperlink w:anchor="_Toc48483257" w:history="1">
+          <w:hyperlink w:anchor="_Toc48571561" w:history="1">
             <w:r>
               <w:rPr>
                 <w:rStyle w:val="Collegamentoipertestuale"/>
+                <w:rFonts w:ascii="Times New Roman" w:hAnsi="Times New Roman" w:cs="Times New Roman"/>
                 <w:noProof/>
               </w:rPr>
               <w:t>Modelli di dominio</w:t>
@@ -1652,7 +1609,7 @@
                 <w:noProof/>
                 <w:webHidden/>
               </w:rPr>
-              <w:instrText xml:space="preserve"> PAGEREF _Toc48483257 \h </w:instrText>
+              <w:instrText xml:space="preserve"> PAGEREF _Toc48571561 \h </w:instrText>
             </w:r>
             <w:r>
               <w:rPr>
@@ -1697,10 +1654,11 @@
               <w:lang w:eastAsia="it-IT"/>
             </w:rPr>
           </w:pPr>
-          <w:hyperlink w:anchor="_Toc48483258" w:history="1">
+          <w:hyperlink w:anchor="_Toc48571562" w:history="1">
             <w:r>
               <w:rPr>
                 <w:rStyle w:val="Collegamentoipertestuale"/>
+                <w:rFonts w:ascii="Times New Roman" w:hAnsi="Times New Roman" w:cs="Times New Roman"/>
                 <w:noProof/>
               </w:rPr>
               <w:t>Class Diagram</w:t>
@@ -1724,7 +1682,7 @@
                 <w:noProof/>
                 <w:webHidden/>
               </w:rPr>
-              <w:instrText xml:space="preserve"> PAGEREF _Toc48483258 \h </w:instrText>
+              <w:instrText xml:space="preserve"> PAGEREF _Toc48571562 \h </w:instrText>
             </w:r>
             <w:r>
               <w:rPr>
@@ -1769,10 +1727,11 @@
               <w:lang w:eastAsia="it-IT"/>
             </w:rPr>
           </w:pPr>
-          <w:hyperlink w:anchor="_Toc48483259" w:history="1">
+          <w:hyperlink w:anchor="_Toc48571563" w:history="1">
             <w:r>
               <w:rPr>
                 <w:rStyle w:val="Collegamentoipertestuale"/>
+                <w:rFonts w:ascii="Times New Roman" w:hAnsi="Times New Roman" w:cs="Times New Roman"/>
                 <w:noProof/>
               </w:rPr>
               <w:t>Sequence diagram</w:t>
@@ -1796,7 +1755,7 @@
                 <w:noProof/>
                 <w:webHidden/>
               </w:rPr>
-              <w:instrText xml:space="preserve"> PAGEREF _Toc48483259 \h </w:instrText>
+              <w:instrText xml:space="preserve"> PAGEREF _Toc48571563 \h </w:instrText>
             </w:r>
             <w:r>
               <w:rPr>
@@ -1841,10 +1800,11 @@
               <w:lang w:eastAsia="it-IT"/>
             </w:rPr>
           </w:pPr>
-          <w:hyperlink w:anchor="_Toc48483260" w:history="1">
+          <w:hyperlink w:anchor="_Toc48571564" w:history="1">
             <w:r>
               <w:rPr>
                 <w:rStyle w:val="Collegamentoipertestuale"/>
+                <w:rFonts w:ascii="Times New Roman" w:hAnsi="Times New Roman" w:cs="Times New Roman"/>
                 <w:noProof/>
               </w:rPr>
               <w:t>Diagrammi di stato di analisi</w:t>
@@ -1868,7 +1828,7 @@
                 <w:noProof/>
                 <w:webHidden/>
               </w:rPr>
-              <w:instrText xml:space="preserve"> PAGEREF _Toc48483260 \h </w:instrText>
+              <w:instrText xml:space="preserve"> PAGEREF _Toc48571564 \h </w:instrText>
             </w:r>
             <w:r>
               <w:rPr>
@@ -1913,10 +1873,11 @@
               <w:lang w:eastAsia="it-IT"/>
             </w:rPr>
           </w:pPr>
-          <w:hyperlink w:anchor="_Toc48483261" w:history="1">
+          <w:hyperlink w:anchor="_Toc48571565" w:history="1">
             <w:r>
               <w:rPr>
                 <w:rStyle w:val="Collegamentoipertestuale"/>
+                <w:rFonts w:ascii="Times New Roman" w:hAnsi="Times New Roman" w:cs="Times New Roman"/>
                 <w:noProof/>
               </w:rPr>
               <w:t>Diagramma di attività</w:t>
@@ -1940,7 +1901,7 @@
                 <w:noProof/>
                 <w:webHidden/>
               </w:rPr>
-              <w:instrText xml:space="preserve"> PAGEREF _Toc48483261 \h </w:instrText>
+              <w:instrText xml:space="preserve"> PAGEREF _Toc48571565 \h </w:instrText>
             </w:r>
             <w:r>
               <w:rPr>
@@ -1987,10 +1948,11 @@
               <w:lang w:eastAsia="it-IT"/>
             </w:rPr>
           </w:pPr>
-          <w:hyperlink w:anchor="_Toc48483262" w:history="1">
+          <w:hyperlink w:anchor="_Toc48571566" w:history="1">
             <w:r>
               <w:rPr>
                 <w:rStyle w:val="Collegamentoipertestuale"/>
+                <w:rFonts w:ascii="Times New Roman" w:hAnsi="Times New Roman" w:cs="Times New Roman"/>
                 <w:noProof/>
               </w:rPr>
               <w:t>Pianificazione dettagliata dell’attività</w:t>
@@ -2014,7 +1976,82 @@
                 <w:noProof/>
                 <w:webHidden/>
               </w:rPr>
-              <w:instrText xml:space="preserve"> PAGEREF _Toc48483262 \h </w:instrText>
+              <w:instrText xml:space="preserve"> PAGEREF _Toc48571566 \h </w:instrText>
+            </w:r>
+            <w:r>
+              <w:rPr>
+                <w:noProof/>
+                <w:webHidden/>
+              </w:rPr>
+            </w:r>
+            <w:r>
+              <w:rPr>
+                <w:noProof/>
+                <w:webHidden/>
+              </w:rPr>
+              <w:fldChar w:fldCharType="separate"/>
+            </w:r>
+            <w:r>
+              <w:rPr>
+                <w:noProof/>
+                <w:webHidden/>
+              </w:rPr>
+              <w:t>5</w:t>
+            </w:r>
+            <w:r>
+              <w:rPr>
+                <w:noProof/>
+                <w:webHidden/>
+              </w:rPr>
+              <w:fldChar w:fldCharType="end"/>
+            </w:r>
+          </w:hyperlink>
+        </w:p>
+        <w:p>
+          <w:pPr>
+            <w:pStyle w:val="Sommario1"/>
+            <w:tabs>
+              <w:tab w:val="right" w:leader="dot" w:pos="9622"/>
+            </w:tabs>
+            <w:rPr>
+              <w:rFonts w:eastAsiaTheme="minorEastAsia"/>
+              <w:b w:val="0"/>
+              <w:bCs w:val="0"/>
+              <w:i w:val="0"/>
+              <w:iCs w:val="0"/>
+              <w:noProof/>
+              <w:lang w:eastAsia="it-IT"/>
+            </w:rPr>
+          </w:pPr>
+          <w:hyperlink w:anchor="_Toc48571567" w:history="1">
+            <w:r>
+              <w:rPr>
+                <w:rStyle w:val="Collegamentoipertestuale"/>
+                <w:rFonts w:ascii="Times New Roman" w:hAnsi="Times New Roman" w:cs="Times New Roman"/>
+                <w:noProof/>
+              </w:rPr>
+              <w:t>4. Documento di Design del sistema</w:t>
+            </w:r>
+            <w:r>
+              <w:rPr>
+                <w:noProof/>
+                <w:webHidden/>
+              </w:rPr>
+              <w:tab/>
+            </w:r>
+            <w:r>
+              <w:rPr>
+                <w:noProof/>
+                <w:webHidden/>
+              </w:rPr>
+              <w:fldChar w:fldCharType="begin"/>
+            </w:r>
+            <w:r>
+              <w:rPr>
+                <w:noProof/>
+                <w:webHidden/>
+              </w:rPr>
+              <w:instrText xml:space="preserve"> PAGEREF _Toc48571567 \h </w:instrText>
             </w:r>
             <w:r>
               <w:rPr>
@@ -2061,13 +2098,14 @@
               <w:lang w:eastAsia="it-IT"/>
             </w:rPr>
           </w:pPr>
-          <w:hyperlink w:anchor="_Toc48483263" w:history="1">
+          <w:hyperlink w:anchor="_Toc48571568" w:history="1">
             <w:r>
               <w:rPr>
                 <w:rStyle w:val="Collegamentoipertestuale"/>
-                <w:noProof/>
-              </w:rPr>
-              <w:t>Documento di Design del sistema</w:t>
+                <w:rFonts w:ascii="Times New Roman" w:hAnsi="Times New Roman" w:cs="Times New Roman"/>
+                <w:noProof/>
+              </w:rPr>
+              <w:t>Analisi dell’architettura</w:t>
             </w:r>
             <w:r>
               <w:rPr>
@@ -2088,7 +2126,299 @@
                 <w:noProof/>
                 <w:webHidden/>
               </w:rPr>
-              <w:instrText xml:space="preserve"> PAGEREF _Toc48483263 \h </w:instrText>
+              <w:instrText xml:space="preserve"> PAGEREF _Toc48571568 \h </w:instrText>
+            </w:r>
+            <w:r>
+              <w:rPr>
+                <w:noProof/>
+                <w:webHidden/>
+              </w:rPr>
+            </w:r>
+            <w:r>
+              <w:rPr>
+                <w:noProof/>
+                <w:webHidden/>
+              </w:rPr>
+              <w:fldChar w:fldCharType="separate"/>
+            </w:r>
+            <w:r>
+              <w:rPr>
+                <w:noProof/>
+                <w:webHidden/>
+              </w:rPr>
+              <w:t>5</w:t>
+            </w:r>
+            <w:r>
+              <w:rPr>
+                <w:noProof/>
+                <w:webHidden/>
+              </w:rPr>
+              <w:fldChar w:fldCharType="end"/>
+            </w:r>
+          </w:hyperlink>
+        </w:p>
+        <w:p>
+          <w:pPr>
+            <w:pStyle w:val="Sommario3"/>
+            <w:tabs>
+              <w:tab w:val="right" w:leader="dot" w:pos="9622"/>
+            </w:tabs>
+            <w:rPr>
+              <w:rFonts w:eastAsiaTheme="minorEastAsia"/>
+              <w:noProof/>
+              <w:sz w:val="24"/>
+              <w:szCs w:val="24"/>
+              <w:lang w:eastAsia="it-IT"/>
+            </w:rPr>
+          </w:pPr>
+          <w:hyperlink w:anchor="_Toc48571569" w:history="1">
+            <w:r>
+              <w:rPr>
+                <w:rStyle w:val="Collegamentoipertestuale"/>
+                <w:rFonts w:ascii="Times New Roman" w:hAnsi="Times New Roman" w:cs="Times New Roman"/>
+                <w:noProof/>
+              </w:rPr>
+              <w:t>Architettura esterna</w:t>
+            </w:r>
+            <w:r>
+              <w:rPr>
+                <w:noProof/>
+                <w:webHidden/>
+              </w:rPr>
+              <w:tab/>
+            </w:r>
+            <w:r>
+              <w:rPr>
+                <w:noProof/>
+                <w:webHidden/>
+              </w:rPr>
+              <w:fldChar w:fldCharType="begin"/>
+            </w:r>
+            <w:r>
+              <w:rPr>
+                <w:noProof/>
+                <w:webHidden/>
+              </w:rPr>
+              <w:instrText xml:space="preserve"> PAGEREF _Toc48571569 \h </w:instrText>
+            </w:r>
+            <w:r>
+              <w:rPr>
+                <w:noProof/>
+                <w:webHidden/>
+              </w:rPr>
+            </w:r>
+            <w:r>
+              <w:rPr>
+                <w:noProof/>
+                <w:webHidden/>
+              </w:rPr>
+              <w:fldChar w:fldCharType="separate"/>
+            </w:r>
+            <w:r>
+              <w:rPr>
+                <w:noProof/>
+                <w:webHidden/>
+              </w:rPr>
+              <w:t>5</w:t>
+            </w:r>
+            <w:r>
+              <w:rPr>
+                <w:noProof/>
+                <w:webHidden/>
+              </w:rPr>
+              <w:fldChar w:fldCharType="end"/>
+            </w:r>
+          </w:hyperlink>
+        </w:p>
+        <w:p>
+          <w:pPr>
+            <w:pStyle w:val="Sommario3"/>
+            <w:tabs>
+              <w:tab w:val="right" w:leader="dot" w:pos="9622"/>
+            </w:tabs>
+            <w:rPr>
+              <w:rFonts w:eastAsiaTheme="minorEastAsia"/>
+              <w:noProof/>
+              <w:sz w:val="24"/>
+              <w:szCs w:val="24"/>
+              <w:lang w:eastAsia="it-IT"/>
+            </w:rPr>
+          </w:pPr>
+          <w:hyperlink w:anchor="_Toc48571570" w:history="1">
+            <w:r>
+              <w:rPr>
+                <w:rStyle w:val="Collegamentoipertestuale"/>
+                <w:rFonts w:ascii="Times New Roman" w:hAnsi="Times New Roman" w:cs="Times New Roman"/>
+                <w:noProof/>
+              </w:rPr>
+              <w:t>Architettura server</w:t>
+            </w:r>
+            <w:r>
+              <w:rPr>
+                <w:noProof/>
+                <w:webHidden/>
+              </w:rPr>
+              <w:tab/>
+            </w:r>
+            <w:r>
+              <w:rPr>
+                <w:noProof/>
+                <w:webHidden/>
+              </w:rPr>
+              <w:fldChar w:fldCharType="begin"/>
+            </w:r>
+            <w:r>
+              <w:rPr>
+                <w:noProof/>
+                <w:webHidden/>
+              </w:rPr>
+              <w:instrText xml:space="preserve"> PAGEREF _Toc48571570 \h </w:instrText>
+            </w:r>
+            <w:r>
+              <w:rPr>
+                <w:noProof/>
+                <w:webHidden/>
+              </w:rPr>
+            </w:r>
+            <w:r>
+              <w:rPr>
+                <w:noProof/>
+                <w:webHidden/>
+              </w:rPr>
+              <w:fldChar w:fldCharType="separate"/>
+            </w:r>
+            <w:r>
+              <w:rPr>
+                <w:noProof/>
+                <w:webHidden/>
+              </w:rPr>
+              <w:t>5</w:t>
+            </w:r>
+            <w:r>
+              <w:rPr>
+                <w:noProof/>
+                <w:webHidden/>
+              </w:rPr>
+              <w:fldChar w:fldCharType="end"/>
+            </w:r>
+          </w:hyperlink>
+        </w:p>
+        <w:p>
+          <w:pPr>
+            <w:pStyle w:val="Sommario3"/>
+            <w:tabs>
+              <w:tab w:val="right" w:leader="dot" w:pos="9622"/>
+            </w:tabs>
+            <w:rPr>
+              <w:rFonts w:eastAsiaTheme="minorEastAsia"/>
+              <w:noProof/>
+              <w:sz w:val="24"/>
+              <w:szCs w:val="24"/>
+              <w:lang w:eastAsia="it-IT"/>
+            </w:rPr>
+          </w:pPr>
+          <w:hyperlink w:anchor="_Toc48571571" w:history="1">
+            <w:r>
+              <w:rPr>
+                <w:rStyle w:val="Collegamentoipertestuale"/>
+                <w:rFonts w:ascii="Times New Roman" w:hAnsi="Times New Roman" w:cs="Times New Roman"/>
+                <w:noProof/>
+              </w:rPr>
+              <w:t>Architettura client</w:t>
+            </w:r>
+            <w:r>
+              <w:rPr>
+                <w:noProof/>
+                <w:webHidden/>
+              </w:rPr>
+              <w:tab/>
+            </w:r>
+            <w:r>
+              <w:rPr>
+                <w:noProof/>
+                <w:webHidden/>
+              </w:rPr>
+              <w:fldChar w:fldCharType="begin"/>
+            </w:r>
+            <w:r>
+              <w:rPr>
+                <w:noProof/>
+                <w:webHidden/>
+              </w:rPr>
+              <w:instrText xml:space="preserve"> PAGEREF _Toc48571571 \h </w:instrText>
+            </w:r>
+            <w:r>
+              <w:rPr>
+                <w:noProof/>
+                <w:webHidden/>
+              </w:rPr>
+            </w:r>
+            <w:r>
+              <w:rPr>
+                <w:noProof/>
+                <w:webHidden/>
+              </w:rPr>
+              <w:fldChar w:fldCharType="separate"/>
+            </w:r>
+            <w:r>
+              <w:rPr>
+                <w:noProof/>
+                <w:webHidden/>
+              </w:rPr>
+              <w:t>5</w:t>
+            </w:r>
+            <w:r>
+              <w:rPr>
+                <w:noProof/>
+                <w:webHidden/>
+              </w:rPr>
+              <w:fldChar w:fldCharType="end"/>
+            </w:r>
+          </w:hyperlink>
+        </w:p>
+        <w:p>
+          <w:pPr>
+            <w:pStyle w:val="Sommario3"/>
+            <w:tabs>
+              <w:tab w:val="right" w:leader="dot" w:pos="9622"/>
+            </w:tabs>
+            <w:rPr>
+              <w:rFonts w:eastAsiaTheme="minorEastAsia"/>
+              <w:noProof/>
+              <w:sz w:val="24"/>
+              <w:szCs w:val="24"/>
+              <w:lang w:eastAsia="it-IT"/>
+            </w:rPr>
+          </w:pPr>
+          <w:hyperlink w:anchor="_Toc48571572" w:history="1">
+            <w:r>
+              <w:rPr>
+                <w:rStyle w:val="Collegamentoipertestuale"/>
+                <w:rFonts w:ascii="Times New Roman" w:hAnsi="Times New Roman" w:cs="Times New Roman"/>
+                <w:noProof/>
+              </w:rPr>
+              <w:t>Servizi cliud utilizzati</w:t>
+            </w:r>
+            <w:r>
+              <w:rPr>
+                <w:noProof/>
+                <w:webHidden/>
+              </w:rPr>
+              <w:tab/>
+            </w:r>
+            <w:r>
+              <w:rPr>
+                <w:noProof/>
+                <w:webHidden/>
+              </w:rPr>
+              <w:fldChar w:fldCharType="begin"/>
+            </w:r>
+            <w:r>
+              <w:rPr>
+                <w:noProof/>
+                <w:webHidden/>
+              </w:rPr>
+              <w:instrText xml:space="preserve"> PAGEREF _Toc48571572 \h </w:instrText>
             </w:r>
             <w:r>
               <w:rPr>
@@ -2135,13 +2465,14 @@
               <w:lang w:eastAsia="it-IT"/>
             </w:rPr>
           </w:pPr>
-          <w:hyperlink w:anchor="_Toc48483264" w:history="1">
+          <w:hyperlink w:anchor="_Toc48571573" w:history="1">
             <w:r>
               <w:rPr>
                 <w:rStyle w:val="Collegamentoipertestuale"/>
-                <w:noProof/>
-              </w:rPr>
-              <w:t>Analisi dell’architettura</w:t>
+                <w:rFonts w:ascii="Times New Roman" w:hAnsi="Times New Roman" w:cs="Times New Roman"/>
+                <w:noProof/>
+              </w:rPr>
+              <w:t>Diagramma delle classi di design</w:t>
             </w:r>
             <w:r>
               <w:rPr>
@@ -2162,7 +2493,7 @@
                 <w:noProof/>
                 <w:webHidden/>
               </w:rPr>
-              <w:instrText xml:space="preserve"> PAGEREF _Toc48483264 \h </w:instrText>
+              <w:instrText xml:space="preserve"> PAGEREF _Toc48571573 \h </w:instrText>
             </w:r>
             <w:r>
               <w:rPr>
@@ -2207,13 +2538,14 @@
               <w:lang w:eastAsia="it-IT"/>
             </w:rPr>
           </w:pPr>
-          <w:hyperlink w:anchor="_Toc48483265" w:history="1">
+          <w:hyperlink w:anchor="_Toc48571574" w:history="1">
             <w:r>
               <w:rPr>
                 <w:rStyle w:val="Collegamentoipertestuale"/>
-                <w:noProof/>
-              </w:rPr>
-              <w:t>Architettura esterna</w:t>
+                <w:rFonts w:ascii="Times New Roman" w:hAnsi="Times New Roman" w:cs="Times New Roman"/>
+                <w:noProof/>
+              </w:rPr>
+              <w:t>Desktop</w:t>
             </w:r>
             <w:r>
               <w:rPr>
@@ -2234,7 +2566,7 @@
                 <w:noProof/>
                 <w:webHidden/>
               </w:rPr>
-              <w:instrText xml:space="preserve"> PAGEREF _Toc48483265 \h </w:instrText>
+              <w:instrText xml:space="preserve"> PAGEREF _Toc48571574 \h </w:instrText>
             </w:r>
             <w:r>
               <w:rPr>
@@ -2279,13 +2611,14 @@
               <w:lang w:eastAsia="it-IT"/>
             </w:rPr>
           </w:pPr>
-          <w:hyperlink w:anchor="_Toc48483266" w:history="1">
+          <w:hyperlink w:anchor="_Toc48571575" w:history="1">
             <w:r>
               <w:rPr>
                 <w:rStyle w:val="Collegamentoipertestuale"/>
-                <w:noProof/>
-              </w:rPr>
-              <w:t>Architettura server</w:t>
+                <w:rFonts w:ascii="Times New Roman" w:hAnsi="Times New Roman" w:cs="Times New Roman"/>
+                <w:noProof/>
+              </w:rPr>
+              <w:t>Mobile</w:t>
             </w:r>
             <w:r>
               <w:rPr>
@@ -2306,151 +2639,7 @@
                 <w:noProof/>
                 <w:webHidden/>
               </w:rPr>
-              <w:instrText xml:space="preserve"> PAGEREF _Toc48483266 \h </w:instrText>
-            </w:r>
-            <w:r>
-              <w:rPr>
-                <w:noProof/>
-                <w:webHidden/>
-              </w:rPr>
-            </w:r>
-            <w:r>
-              <w:rPr>
-                <w:noProof/>
-                <w:webHidden/>
-              </w:rPr>
-              <w:fldChar w:fldCharType="separate"/>
-            </w:r>
-            <w:r>
-              <w:rPr>
-                <w:noProof/>
-                <w:webHidden/>
-              </w:rPr>
-              <w:t>5</w:t>
-            </w:r>
-            <w:r>
-              <w:rPr>
-                <w:noProof/>
-                <w:webHidden/>
-              </w:rPr>
-              <w:fldChar w:fldCharType="end"/>
-            </w:r>
-          </w:hyperlink>
-        </w:p>
-        <w:p>
-          <w:pPr>
-            <w:pStyle w:val="Sommario3"/>
-            <w:tabs>
-              <w:tab w:val="right" w:leader="dot" w:pos="9622"/>
-            </w:tabs>
-            <w:rPr>
-              <w:rFonts w:eastAsiaTheme="minorEastAsia"/>
-              <w:noProof/>
-              <w:sz w:val="24"/>
-              <w:szCs w:val="24"/>
-              <w:lang w:eastAsia="it-IT"/>
-            </w:rPr>
-          </w:pPr>
-          <w:hyperlink w:anchor="_Toc48483267" w:history="1">
-            <w:r>
-              <w:rPr>
-                <w:rStyle w:val="Collegamentoipertestuale"/>
-                <w:noProof/>
-              </w:rPr>
-              <w:t>Architettura client</w:t>
-            </w:r>
-            <w:r>
-              <w:rPr>
-                <w:noProof/>
-                <w:webHidden/>
-              </w:rPr>
-              <w:tab/>
-            </w:r>
-            <w:r>
-              <w:rPr>
-                <w:noProof/>
-                <w:webHidden/>
-              </w:rPr>
-              <w:fldChar w:fldCharType="begin"/>
-            </w:r>
-            <w:r>
-              <w:rPr>
-                <w:noProof/>
-                <w:webHidden/>
-              </w:rPr>
-              <w:instrText xml:space="preserve"> PAGEREF _Toc48483267 \h </w:instrText>
-            </w:r>
-            <w:r>
-              <w:rPr>
-                <w:noProof/>
-                <w:webHidden/>
-              </w:rPr>
-            </w:r>
-            <w:r>
-              <w:rPr>
-                <w:noProof/>
-                <w:webHidden/>
-              </w:rPr>
-              <w:fldChar w:fldCharType="separate"/>
-            </w:r>
-            <w:r>
-              <w:rPr>
-                <w:noProof/>
-                <w:webHidden/>
-              </w:rPr>
-              <w:t>5</w:t>
-            </w:r>
-            <w:r>
-              <w:rPr>
-                <w:noProof/>
-                <w:webHidden/>
-              </w:rPr>
-              <w:fldChar w:fldCharType="end"/>
-            </w:r>
-          </w:hyperlink>
-        </w:p>
-        <w:p>
-          <w:pPr>
-            <w:pStyle w:val="Sommario3"/>
-            <w:tabs>
-              <w:tab w:val="right" w:leader="dot" w:pos="9622"/>
-            </w:tabs>
-            <w:rPr>
-              <w:rFonts w:eastAsiaTheme="minorEastAsia"/>
-              <w:noProof/>
-              <w:sz w:val="24"/>
-              <w:szCs w:val="24"/>
-              <w:lang w:eastAsia="it-IT"/>
-            </w:rPr>
-          </w:pPr>
-          <w:hyperlink w:anchor="_Toc48483268" w:history="1">
-            <w:r>
-              <w:rPr>
-                <w:rStyle w:val="Collegamentoipertestuale"/>
-                <w:noProof/>
-              </w:rPr>
-              <w:t>Servizi cliud utilizzati</w:t>
-            </w:r>
-            <w:r>
-              <w:rPr>
-                <w:noProof/>
-                <w:webHidden/>
-              </w:rPr>
-              <w:tab/>
-            </w:r>
-            <w:r>
-              <w:rPr>
-                <w:noProof/>
-                <w:webHidden/>
-              </w:rPr>
-              <w:fldChar w:fldCharType="begin"/>
-            </w:r>
-            <w:r>
-              <w:rPr>
-                <w:noProof/>
-                <w:webHidden/>
-              </w:rPr>
-              <w:instrText xml:space="preserve"> PAGEREF _Toc48483268 \h </w:instrText>
+              <w:instrText xml:space="preserve"> PAGEREF _Toc48571575 \h </w:instrText>
             </w:r>
             <w:r>
               <w:rPr>
@@ -2497,13 +2686,14 @@
               <w:lang w:eastAsia="it-IT"/>
             </w:rPr>
           </w:pPr>
-          <w:hyperlink w:anchor="_Toc48483269" w:history="1">
+          <w:hyperlink w:anchor="_Toc48571576" w:history="1">
             <w:r>
               <w:rPr>
                 <w:rStyle w:val="Collegamentoipertestuale"/>
-                <w:noProof/>
-              </w:rPr>
-              <w:t>Diagramma delle classi di design</w:t>
+                <w:rFonts w:ascii="Times New Roman" w:hAnsi="Times New Roman" w:cs="Times New Roman"/>
+                <w:noProof/>
+              </w:rPr>
+              <w:t>CRC Cards</w:t>
             </w:r>
             <w:r>
               <w:rPr>
@@ -2524,7 +2714,7 @@
                 <w:noProof/>
                 <w:webHidden/>
               </w:rPr>
-              <w:instrText xml:space="preserve"> PAGEREF _Toc48483269 \h </w:instrText>
+              <w:instrText xml:space="preserve"> PAGEREF _Toc48571576 \h </w:instrText>
             </w:r>
             <w:r>
               <w:rPr>
@@ -2569,10 +2759,11 @@
               <w:lang w:eastAsia="it-IT"/>
             </w:rPr>
           </w:pPr>
-          <w:hyperlink w:anchor="_Toc48483270" w:history="1">
+          <w:hyperlink w:anchor="_Toc48571577" w:history="1">
             <w:r>
               <w:rPr>
                 <w:rStyle w:val="Collegamentoipertestuale"/>
+                <w:rFonts w:ascii="Times New Roman" w:hAnsi="Times New Roman" w:cs="Times New Roman"/>
                 <w:noProof/>
               </w:rPr>
               <w:t>Desktop</w:t>
@@ -2596,7 +2787,7 @@
                 <w:noProof/>
                 <w:webHidden/>
               </w:rPr>
-              <w:instrText xml:space="preserve"> PAGEREF _Toc48483270 \h </w:instrText>
+              <w:instrText xml:space="preserve"> PAGEREF _Toc48571577 \h </w:instrText>
             </w:r>
             <w:r>
               <w:rPr>
@@ -2641,10 +2832,11 @@
               <w:lang w:eastAsia="it-IT"/>
             </w:rPr>
           </w:pPr>
-          <w:hyperlink w:anchor="_Toc48483271" w:history="1">
+          <w:hyperlink w:anchor="_Toc48571578" w:history="1">
             <w:r>
               <w:rPr>
                 <w:rStyle w:val="Collegamentoipertestuale"/>
+                <w:rFonts w:ascii="Times New Roman" w:hAnsi="Times New Roman" w:cs="Times New Roman"/>
                 <w:noProof/>
               </w:rPr>
               <w:t>Mobile</w:t>
@@ -2668,7 +2860,7 @@
                 <w:noProof/>
                 <w:webHidden/>
               </w:rPr>
-              <w:instrText xml:space="preserve"> PAGEREF _Toc48483271 \h </w:instrText>
+              <w:instrText xml:space="preserve"> PAGEREF _Toc48571578 \h </w:instrText>
             </w:r>
             <w:r>
               <w:rPr>
@@ -2715,13 +2907,14 @@
               <w:lang w:eastAsia="it-IT"/>
             </w:rPr>
           </w:pPr>
-          <w:hyperlink w:anchor="_Toc48483272" w:history="1">
+          <w:hyperlink w:anchor="_Toc48571579" w:history="1">
             <w:r>
               <w:rPr>
                 <w:rStyle w:val="Collegamentoipertestuale"/>
-                <w:noProof/>
-              </w:rPr>
-              <w:t>CRC Cards</w:t>
+                <w:rFonts w:ascii="Times New Roman" w:hAnsi="Times New Roman" w:cs="Times New Roman"/>
+                <w:noProof/>
+              </w:rPr>
+              <w:t>Diagramma di sequenza di design</w:t>
             </w:r>
             <w:r>
               <w:rPr>
@@ -2742,7 +2935,7 @@
                 <w:noProof/>
                 <w:webHidden/>
               </w:rPr>
-              <w:instrText xml:space="preserve"> PAGEREF _Toc48483272 \h </w:instrText>
+              <w:instrText xml:space="preserve"> PAGEREF _Toc48571579 \h </w:instrText>
             </w:r>
             <w:r>
               <w:rPr>
@@ -2775,25 +2968,28 @@
         </w:p>
         <w:p>
           <w:pPr>
-            <w:pStyle w:val="Sommario3"/>
+            <w:pStyle w:val="Sommario1"/>
             <w:tabs>
               <w:tab w:val="right" w:leader="dot" w:pos="9622"/>
             </w:tabs>
             <w:rPr>
               <w:rFonts w:eastAsiaTheme="minorEastAsia"/>
+              <w:b w:val="0"/>
+              <w:bCs w:val="0"/>
+              <w:i w:val="0"/>
+              <w:iCs w:val="0"/>
               <w:noProof/>
-              <w:sz w:val="24"/>
-              <w:szCs w:val="24"/>
               <w:lang w:eastAsia="it-IT"/>
             </w:rPr>
           </w:pPr>
-          <w:hyperlink w:anchor="_Toc48483273" w:history="1">
+          <w:hyperlink w:anchor="_Toc48571580" w:history="1">
             <w:r>
               <w:rPr>
                 <w:rStyle w:val="Collegamentoipertestuale"/>
-                <w:noProof/>
-              </w:rPr>
-              <w:t>Desktop</w:t>
+                <w:rFonts w:ascii="Times New Roman" w:hAnsi="Times New Roman" w:cs="Times New Roman"/>
+                <w:noProof/>
+              </w:rPr>
+              <w:t>5. Documento di Testing del sistema</w:t>
             </w:r>
             <w:r>
               <w:rPr>
@@ -2814,79 +3010,7 @@
                 <w:noProof/>
                 <w:webHidden/>
               </w:rPr>
-              <w:instrText xml:space="preserve"> PAGEREF _Toc48483273 \h </w:instrText>
-            </w:r>
-            <w:r>
-              <w:rPr>
-                <w:noProof/>
-                <w:webHidden/>
-              </w:rPr>
-            </w:r>
-            <w:r>
-              <w:rPr>
-                <w:noProof/>
-                <w:webHidden/>
-              </w:rPr>
-              <w:fldChar w:fldCharType="separate"/>
-            </w:r>
-            <w:r>
-              <w:rPr>
-                <w:noProof/>
-                <w:webHidden/>
-              </w:rPr>
-              <w:t>5</w:t>
-            </w:r>
-            <w:r>
-              <w:rPr>
-                <w:noProof/>
-                <w:webHidden/>
-              </w:rPr>
-              <w:fldChar w:fldCharType="end"/>
-            </w:r>
-          </w:hyperlink>
-        </w:p>
-        <w:p>
-          <w:pPr>
-            <w:pStyle w:val="Sommario3"/>
-            <w:tabs>
-              <w:tab w:val="right" w:leader="dot" w:pos="9622"/>
-            </w:tabs>
-            <w:rPr>
-              <w:rFonts w:eastAsiaTheme="minorEastAsia"/>
-              <w:noProof/>
-              <w:sz w:val="24"/>
-              <w:szCs w:val="24"/>
-              <w:lang w:eastAsia="it-IT"/>
-            </w:rPr>
-          </w:pPr>
-          <w:hyperlink w:anchor="_Toc48483274" w:history="1">
-            <w:r>
-              <w:rPr>
-                <w:rStyle w:val="Collegamentoipertestuale"/>
-                <w:noProof/>
-              </w:rPr>
-              <w:t>Mobile</w:t>
-            </w:r>
-            <w:r>
-              <w:rPr>
-                <w:noProof/>
-                <w:webHidden/>
-              </w:rPr>
-              <w:tab/>
-            </w:r>
-            <w:r>
-              <w:rPr>
-                <w:noProof/>
-                <w:webHidden/>
-              </w:rPr>
-              <w:fldChar w:fldCharType="begin"/>
-            </w:r>
-            <w:r>
-              <w:rPr>
-                <w:noProof/>
-                <w:webHidden/>
-              </w:rPr>
-              <w:instrText xml:space="preserve"> PAGEREF _Toc48483274 \h </w:instrText>
+              <w:instrText xml:space="preserve"> PAGEREF _Toc48571580 \h </w:instrText>
             </w:r>
             <w:r>
               <w:rPr>
@@ -2933,88 +3057,14 @@
               <w:lang w:eastAsia="it-IT"/>
             </w:rPr>
           </w:pPr>
-          <w:hyperlink w:anchor="_Toc48483275" w:history="1">
-            <w:r>
-              <w:rPr>
-                <w:rStyle w:val="Collegamentoipertestuale"/>
-                <w:noProof/>
-              </w:rPr>
-              <w:t>Diagramma di sequenza di design</w:t>
-            </w:r>
-            <w:r>
-              <w:rPr>
-                <w:noProof/>
-                <w:webHidden/>
-              </w:rPr>
-              <w:tab/>
-            </w:r>
-            <w:r>
-              <w:rPr>
-                <w:noProof/>
-                <w:webHidden/>
-              </w:rPr>
-              <w:fldChar w:fldCharType="begin"/>
-            </w:r>
-            <w:r>
-              <w:rPr>
-                <w:noProof/>
-                <w:webHidden/>
-              </w:rPr>
-              <w:instrText xml:space="preserve"> PAGEREF _Toc48483275 \h </w:instrText>
-            </w:r>
-            <w:r>
-              <w:rPr>
-                <w:noProof/>
-                <w:webHidden/>
-              </w:rPr>
-            </w:r>
-            <w:r>
-              <w:rPr>
-                <w:noProof/>
-                <w:webHidden/>
-              </w:rPr>
-              <w:fldChar w:fldCharType="separate"/>
-            </w:r>
-            <w:r>
-              <w:rPr>
-                <w:noProof/>
-                <w:webHidden/>
-              </w:rPr>
-              <w:t>5</w:t>
-            </w:r>
-            <w:r>
-              <w:rPr>
-                <w:noProof/>
-                <w:webHidden/>
-              </w:rPr>
-              <w:fldChar w:fldCharType="end"/>
-            </w:r>
-          </w:hyperlink>
-        </w:p>
-        <w:p>
-          <w:pPr>
-            <w:pStyle w:val="Sommario1"/>
-            <w:tabs>
-              <w:tab w:val="right" w:leader="dot" w:pos="9622"/>
-            </w:tabs>
-            <w:rPr>
-              <w:rFonts w:eastAsiaTheme="minorEastAsia"/>
-              <w:b w:val="0"/>
-              <w:bCs w:val="0"/>
-              <w:i w:val="0"/>
-              <w:iCs w:val="0"/>
-              <w:noProof/>
-              <w:lang w:eastAsia="it-IT"/>
-            </w:rPr>
-          </w:pPr>
-          <w:hyperlink w:anchor="_Toc48483276" w:history="1">
+          <w:hyperlink w:anchor="_Toc48571581" w:history="1">
             <w:r>
               <w:rPr>
                 <w:rStyle w:val="Collegamentoipertestuale"/>
                 <w:rFonts w:ascii="Times New Roman" w:hAnsi="Times New Roman" w:cs="Times New Roman"/>
                 <w:noProof/>
               </w:rPr>
-              <w:t>Documento di Testing del sistema</w:t>
+              <w:t>Test Plan per System Testing</w:t>
             </w:r>
             <w:r>
               <w:rPr>
@@ -3035,82 +3085,7 @@
                 <w:noProof/>
                 <w:webHidden/>
               </w:rPr>
-              <w:instrText xml:space="preserve"> PAGEREF _Toc48483276 \h </w:instrText>
-            </w:r>
-            <w:r>
-              <w:rPr>
-                <w:noProof/>
-                <w:webHidden/>
-              </w:rPr>
-            </w:r>
-            <w:r>
-              <w:rPr>
-                <w:noProof/>
-                <w:webHidden/>
-              </w:rPr>
-              <w:fldChar w:fldCharType="separate"/>
-            </w:r>
-            <w:r>
-              <w:rPr>
-                <w:noProof/>
-                <w:webHidden/>
-              </w:rPr>
-              <w:t>5</w:t>
-            </w:r>
-            <w:r>
-              <w:rPr>
-                <w:noProof/>
-                <w:webHidden/>
-              </w:rPr>
-              <w:fldChar w:fldCharType="end"/>
-            </w:r>
-          </w:hyperlink>
-        </w:p>
-        <w:p>
-          <w:pPr>
-            <w:pStyle w:val="Sommario2"/>
-            <w:tabs>
-              <w:tab w:val="right" w:leader="dot" w:pos="9622"/>
-            </w:tabs>
-            <w:rPr>
-              <w:rFonts w:eastAsiaTheme="minorEastAsia"/>
-              <w:b w:val="0"/>
-              <w:bCs w:val="0"/>
-              <w:noProof/>
-              <w:sz w:val="24"/>
-              <w:szCs w:val="24"/>
-              <w:lang w:eastAsia="it-IT"/>
-            </w:rPr>
-          </w:pPr>
-          <w:hyperlink w:anchor="_Toc48483277" w:history="1">
-            <w:r>
-              <w:rPr>
-                <w:rStyle w:val="Collegamentoipertestuale"/>
-                <w:rFonts w:ascii="Times New Roman" w:hAnsi="Times New Roman" w:cs="Times New Roman"/>
-                <w:noProof/>
-              </w:rPr>
-              <w:t>Test Plan per System Testing</w:t>
-            </w:r>
-            <w:r>
-              <w:rPr>
-                <w:noProof/>
-                <w:webHidden/>
-              </w:rPr>
-              <w:tab/>
-            </w:r>
-            <w:r>
-              <w:rPr>
-                <w:noProof/>
-                <w:webHidden/>
-              </w:rPr>
-              <w:fldChar w:fldCharType="begin"/>
-            </w:r>
-            <w:r>
-              <w:rPr>
-                <w:noProof/>
-                <w:webHidden/>
-              </w:rPr>
-              <w:instrText xml:space="preserve"> PAGEREF _Toc48483277 \h </w:instrText>
+              <w:instrText xml:space="preserve"> PAGEREF _Toc48571581 \h </w:instrText>
             </w:r>
             <w:r>
               <w:rPr>
@@ -3175,62 +3150,412 @@
     </w:p>
     <w:p>
       <w:pPr>
-        <w:rPr>
-          <w:rFonts w:ascii="Times New Roman" w:hAnsi="Times New Roman" w:cs="Times New Roman"/>
-          <w:b/>
-          <w:sz w:val="24"/>
-          <w:szCs w:val="24"/>
-        </w:rPr>
-      </w:pPr>
-    </w:p>
-    <w:p>
-      <w:pPr>
         <w:pStyle w:val="Titolo1"/>
         <w:rPr>
           <w:rFonts w:ascii="Times New Roman" w:hAnsi="Times New Roman" w:cs="Times New Roman"/>
           <w:b/>
           <w:bCs/>
           <w:color w:val="000000" w:themeColor="text1"/>
-          <w:sz w:val="24"/>
-          <w:szCs w:val="24"/>
-        </w:rPr>
-      </w:pPr>
-      <w:bookmarkStart w:id="0" w:name="_Toc48483246"/>
+          <w:sz w:val="56"/>
+          <w:szCs w:val="56"/>
+        </w:rPr>
+      </w:pPr>
+      <w:bookmarkStart w:id="0" w:name="_Toc48571550"/>
       <w:r>
         <w:rPr>
           <w:rFonts w:ascii="Times New Roman" w:hAnsi="Times New Roman" w:cs="Times New Roman"/>
           <w:b/>
           <w:bCs/>
           <w:color w:val="000000" w:themeColor="text1"/>
-          <w:sz w:val="24"/>
-          <w:szCs w:val="24"/>
+          <w:sz w:val="56"/>
+          <w:szCs w:val="56"/>
         </w:rPr>
         <w:lastRenderedPageBreak/>
-        <w:t>Descrizione del Progetto</w:t>
-      </w:r>
-      <w:bookmarkEnd w:id="0"/>
-    </w:p>
-    <w:p>
-      <w:pPr>
-        <w:pStyle w:val="Titolo1"/>
+        <w:t xml:space="preserve">1. </w:t>
+      </w:r>
+      <w:r>
         <w:rPr>
           <w:rFonts w:ascii="Times New Roman" w:hAnsi="Times New Roman" w:cs="Times New Roman"/>
           <w:b/>
           <w:bCs/>
           <w:color w:val="000000" w:themeColor="text1"/>
-          <w:sz w:val="24"/>
-          <w:szCs w:val="24"/>
-        </w:rPr>
-      </w:pPr>
-      <w:bookmarkStart w:id="1" w:name="_Toc48483247"/>
-      <w:r>
+          <w:sz w:val="56"/>
+          <w:szCs w:val="56"/>
+        </w:rPr>
+        <w:t>Descrizione del Progetto</w:t>
+      </w:r>
+      <w:bookmarkEnd w:id="0"/>
+    </w:p>
+    <w:p>
+      <w:pPr>
+        <w:rPr>
+          <w:rFonts w:ascii="Times New Roman" w:hAnsi="Times New Roman" w:cs="Times New Roman"/>
+          <w:sz w:val="24"/>
+          <w:szCs w:val="24"/>
+        </w:rPr>
+      </w:pPr>
+    </w:p>
+    <w:p>
+      <w:pPr>
+        <w:rPr>
+          <w:rFonts w:ascii="Times New Roman" w:hAnsi="Times New Roman" w:cs="Times New Roman"/>
+          <w:sz w:val="24"/>
+          <w:szCs w:val="24"/>
+        </w:rPr>
+      </w:pPr>
+      <w:r>
+        <w:rPr>
+          <w:rFonts w:ascii="Times New Roman" w:hAnsi="Times New Roman" w:cs="Times New Roman"/>
+          <w:sz w:val="24"/>
+          <w:szCs w:val="24"/>
+        </w:rPr>
+        <w:t>Consiglia Viaggi 2019 consiste nella realizzazione di un software il cui scopo è quello di permettere agli utenti che utilizzano l’applicazione di consultare un catalogo di strutture di varia tipologia e di lasciare recensioni personali.</w:t>
+      </w:r>
+    </w:p>
+    <w:p>
+      <w:pPr>
+        <w:rPr>
+          <w:rFonts w:ascii="Times New Roman" w:hAnsi="Times New Roman" w:cs="Times New Roman"/>
+          <w:sz w:val="24"/>
+          <w:szCs w:val="24"/>
+        </w:rPr>
+      </w:pPr>
+      <w:r>
+        <w:rPr>
+          <w:rFonts w:ascii="Times New Roman" w:hAnsi="Times New Roman" w:cs="Times New Roman"/>
+          <w:sz w:val="24"/>
+          <w:szCs w:val="24"/>
+        </w:rPr>
+        <w:t>Nella piattaforma sono presenti strutture di diversa tipologia (Hotel, Resort, Cibo, Attività) consultabili in svariati modi:</w:t>
+      </w:r>
+    </w:p>
+    <w:p>
+      <w:pPr>
+        <w:rPr>
+          <w:rFonts w:ascii="Times New Roman" w:hAnsi="Times New Roman" w:cs="Times New Roman"/>
+          <w:sz w:val="24"/>
+          <w:szCs w:val="24"/>
+        </w:rPr>
+      </w:pPr>
+      <w:r>
+        <w:rPr>
+          <w:rFonts w:ascii="Times New Roman" w:hAnsi="Times New Roman" w:cs="Times New Roman"/>
+          <w:sz w:val="24"/>
+          <w:szCs w:val="24"/>
+        </w:rPr>
+        <w:t>L’utente può visionare le strutture presenti nei suoi dintorni e può effettuare ricerche tramite una schermata di filtri (per nome, prezzo, luogo, categoria, media recensioni e altro).</w:t>
+      </w:r>
+    </w:p>
+    <w:p>
+      <w:pPr>
+        <w:rPr>
+          <w:rFonts w:ascii="Times New Roman" w:hAnsi="Times New Roman" w:cs="Times New Roman"/>
+          <w:sz w:val="24"/>
+          <w:szCs w:val="24"/>
+        </w:rPr>
+      </w:pPr>
+      <w:r>
+        <w:rPr>
+          <w:rFonts w:ascii="Times New Roman" w:hAnsi="Times New Roman" w:cs="Times New Roman"/>
+          <w:sz w:val="24"/>
+          <w:szCs w:val="24"/>
+        </w:rPr>
+        <w:t>Le strutture possono essere visualizzate in modalità elenco o tramite una mappa che consente</w:t>
+      </w:r>
+      <w:r>
+        <w:rPr>
+          <w:rFonts w:ascii="Times New Roman" w:hAnsi="Times New Roman" w:cs="Times New Roman"/>
+          <w:sz w:val="24"/>
+          <w:szCs w:val="24"/>
+        </w:rPr>
+        <w:t xml:space="preserve"> </w:t>
+      </w:r>
+      <w:r>
+        <w:rPr>
+          <w:rFonts w:ascii="Times New Roman" w:hAnsi="Times New Roman" w:cs="Times New Roman"/>
+          <w:sz w:val="24"/>
+          <w:szCs w:val="24"/>
+        </w:rPr>
+        <w:t>di avere una visione globale della zona</w:t>
+      </w:r>
+      <w:r>
+        <w:rPr>
+          <w:rFonts w:ascii="Times New Roman" w:hAnsi="Times New Roman" w:cs="Times New Roman"/>
+          <w:sz w:val="24"/>
+          <w:szCs w:val="24"/>
+        </w:rPr>
+        <w:t xml:space="preserve"> e di</w:t>
+      </w:r>
+      <w:r>
+        <w:rPr>
+          <w:rFonts w:ascii="Times New Roman" w:hAnsi="Times New Roman" w:cs="Times New Roman"/>
+          <w:sz w:val="24"/>
+          <w:szCs w:val="24"/>
+        </w:rPr>
+        <w:t xml:space="preserve"> rendersi conto della distanza dell</w:t>
+      </w:r>
+      <w:r>
+        <w:rPr>
+          <w:rFonts w:ascii="Times New Roman" w:hAnsi="Times New Roman" w:cs="Times New Roman"/>
+          <w:sz w:val="24"/>
+          <w:szCs w:val="24"/>
+        </w:rPr>
+        <w:t>’</w:t>
+      </w:r>
+      <w:r>
+        <w:rPr>
+          <w:rFonts w:ascii="Times New Roman" w:hAnsi="Times New Roman" w:cs="Times New Roman"/>
+          <w:sz w:val="24"/>
+          <w:szCs w:val="24"/>
+        </w:rPr>
+        <w:t>utente dalla struttura</w:t>
+      </w:r>
+      <w:r>
+        <w:rPr>
+          <w:rFonts w:ascii="Times New Roman" w:hAnsi="Times New Roman" w:cs="Times New Roman"/>
+          <w:sz w:val="24"/>
+          <w:szCs w:val="24"/>
+        </w:rPr>
+        <w:t xml:space="preserve"> interessata</w:t>
+      </w:r>
+      <w:r>
+        <w:rPr>
+          <w:rFonts w:ascii="Times New Roman" w:hAnsi="Times New Roman" w:cs="Times New Roman"/>
+          <w:sz w:val="24"/>
+          <w:szCs w:val="24"/>
+        </w:rPr>
+        <w:t>.</w:t>
+      </w:r>
+    </w:p>
+    <w:p>
+      <w:pPr>
+        <w:rPr>
+          <w:rFonts w:ascii="Times New Roman" w:hAnsi="Times New Roman" w:cs="Times New Roman"/>
+          <w:sz w:val="24"/>
+          <w:szCs w:val="24"/>
+        </w:rPr>
+      </w:pPr>
+      <w:r>
+        <w:rPr>
+          <w:rFonts w:ascii="Times New Roman" w:hAnsi="Times New Roman" w:cs="Times New Roman"/>
+          <w:sz w:val="24"/>
+          <w:szCs w:val="24"/>
+        </w:rPr>
+        <w:t>Ogni struttura ha una schermata dedicata</w:t>
+      </w:r>
+      <w:r>
+        <w:rPr>
+          <w:rFonts w:ascii="Times New Roman" w:hAnsi="Times New Roman" w:cs="Times New Roman"/>
+          <w:sz w:val="24"/>
+          <w:szCs w:val="24"/>
+        </w:rPr>
+        <w:t xml:space="preserve"> </w:t>
+      </w:r>
+      <w:r>
+        <w:rPr>
+          <w:rFonts w:ascii="Times New Roman" w:hAnsi="Times New Roman" w:cs="Times New Roman"/>
+          <w:sz w:val="24"/>
+          <w:szCs w:val="24"/>
+        </w:rPr>
+        <w:t>che ne fornisce informazioni utili oltre ad una sezione dedicata alle recensioni lasciate dagli utenti.</w:t>
+      </w:r>
+    </w:p>
+    <w:p>
+      <w:pPr>
+        <w:rPr>
+          <w:rFonts w:ascii="Times New Roman" w:hAnsi="Times New Roman" w:cs="Times New Roman"/>
+          <w:sz w:val="24"/>
+          <w:szCs w:val="24"/>
+        </w:rPr>
+      </w:pPr>
+      <w:r>
+        <w:rPr>
+          <w:rFonts w:ascii="Times New Roman" w:hAnsi="Times New Roman" w:cs="Times New Roman"/>
+          <w:sz w:val="24"/>
+          <w:szCs w:val="24"/>
+        </w:rPr>
+        <w:t xml:space="preserve">Per </w:t>
+      </w:r>
+      <w:r>
+        <w:rPr>
+          <w:rFonts w:ascii="Times New Roman" w:hAnsi="Times New Roman" w:cs="Times New Roman"/>
+          <w:sz w:val="24"/>
+          <w:szCs w:val="24"/>
+        </w:rPr>
+        <w:t>pubblicare</w:t>
+      </w:r>
+      <w:r>
+        <w:rPr>
+          <w:rFonts w:ascii="Times New Roman" w:hAnsi="Times New Roman" w:cs="Times New Roman"/>
+          <w:sz w:val="24"/>
+          <w:szCs w:val="24"/>
+        </w:rPr>
+        <w:t xml:space="preserve"> una recensione, l’utente deve necessariamente creare un account personale ed accedere ad esso. </w:t>
+      </w:r>
+      <w:r>
+        <w:rPr>
+          <w:rFonts w:ascii="Times New Roman" w:hAnsi="Times New Roman" w:cs="Times New Roman"/>
+          <w:sz w:val="24"/>
+          <w:szCs w:val="24"/>
+        </w:rPr>
+        <w:t>Ogni recensione è composta da un titolo, una descrizione e una valutazione,</w:t>
+      </w:r>
+      <w:r>
+        <w:rPr>
+          <w:rFonts w:ascii="Times New Roman" w:hAnsi="Times New Roman" w:cs="Times New Roman"/>
+          <w:sz w:val="24"/>
+          <w:szCs w:val="24"/>
+        </w:rPr>
+        <w:t xml:space="preserve"> </w:t>
+      </w:r>
+      <w:r>
+        <w:rPr>
+          <w:rFonts w:ascii="Times New Roman" w:hAnsi="Times New Roman" w:cs="Times New Roman"/>
+          <w:sz w:val="24"/>
+          <w:szCs w:val="24"/>
+        </w:rPr>
+        <w:t>da 0 a 5. Ogni struttura è associata ad una valutazione globale frutto d</w:t>
+      </w:r>
+      <w:r>
+        <w:rPr>
+          <w:rFonts w:ascii="Times New Roman" w:hAnsi="Times New Roman" w:cs="Times New Roman"/>
+          <w:sz w:val="24"/>
+          <w:szCs w:val="24"/>
+        </w:rPr>
+        <w:t>ella</w:t>
+      </w:r>
+      <w:r>
+        <w:rPr>
+          <w:rFonts w:ascii="Times New Roman" w:hAnsi="Times New Roman" w:cs="Times New Roman"/>
+          <w:sz w:val="24"/>
+          <w:szCs w:val="24"/>
+        </w:rPr>
+        <w:t xml:space="preserve"> media delle recensioni rilasciate dagli utenti.</w:t>
+      </w:r>
+    </w:p>
+    <w:p>
+      <w:pPr>
+        <w:rPr>
+          <w:rFonts w:ascii="Times New Roman" w:hAnsi="Times New Roman" w:cs="Times New Roman"/>
+          <w:sz w:val="24"/>
+          <w:szCs w:val="24"/>
+        </w:rPr>
+      </w:pPr>
+      <w:r>
+        <w:rPr>
+          <w:rFonts w:ascii="Times New Roman" w:hAnsi="Times New Roman" w:cs="Times New Roman"/>
+          <w:sz w:val="24"/>
+          <w:szCs w:val="24"/>
+        </w:rPr>
+        <w:t>Oltre all’applicazione per smartphone, è presente anche una applicazione per desktop dedicata agli amministratori della piattaforma.</w:t>
+      </w:r>
+    </w:p>
+    <w:p>
+      <w:pPr>
+        <w:rPr>
+          <w:rFonts w:ascii="Times New Roman" w:hAnsi="Times New Roman" w:cs="Times New Roman"/>
+          <w:sz w:val="24"/>
+          <w:szCs w:val="24"/>
+        </w:rPr>
+      </w:pPr>
+      <w:r>
+        <w:rPr>
+          <w:rFonts w:ascii="Times New Roman" w:hAnsi="Times New Roman" w:cs="Times New Roman"/>
+          <w:sz w:val="24"/>
+          <w:szCs w:val="24"/>
+        </w:rPr>
+        <w:t>Tale applicazione serve ad aggiungere nuove strutture, indicando le varie caratteristiche che verranno poi presentate all’utente nell applcicazione mobile.</w:t>
+      </w:r>
+    </w:p>
+    <w:p>
+      <w:pPr>
+        <w:rPr>
+          <w:rFonts w:ascii="Times New Roman" w:hAnsi="Times New Roman" w:cs="Times New Roman"/>
+          <w:sz w:val="24"/>
+          <w:szCs w:val="24"/>
+        </w:rPr>
+      </w:pPr>
+      <w:r>
+        <w:rPr>
+          <w:rFonts w:ascii="Times New Roman" w:hAnsi="Times New Roman" w:cs="Times New Roman"/>
+          <w:sz w:val="24"/>
+          <w:szCs w:val="24"/>
+        </w:rPr>
+        <w:t>O</w:t>
+      </w:r>
+      <w:r>
+        <w:rPr>
+          <w:rFonts w:ascii="Times New Roman" w:hAnsi="Times New Roman" w:cs="Times New Roman"/>
+          <w:sz w:val="24"/>
+          <w:szCs w:val="24"/>
+        </w:rPr>
+        <w:t>ltre all’aggiunta, è possibile modificare ed eliminare le strutture.</w:t>
+      </w:r>
+    </w:p>
+    <w:p>
+      <w:pPr>
+        <w:rPr>
+          <w:rFonts w:ascii="Times New Roman" w:hAnsi="Times New Roman" w:cs="Times New Roman"/>
+          <w:sz w:val="24"/>
+          <w:szCs w:val="24"/>
+        </w:rPr>
+      </w:pPr>
+    </w:p>
+    <w:p>
+      <w:pPr>
+        <w:rPr>
+          <w:rFonts w:ascii="Times New Roman" w:hAnsi="Times New Roman" w:cs="Times New Roman"/>
+          <w:sz w:val="24"/>
+          <w:szCs w:val="24"/>
+        </w:rPr>
+      </w:pPr>
+    </w:p>
+    <w:p>
+      <w:pPr>
+        <w:rPr>
+          <w:rFonts w:ascii="Times New Roman" w:hAnsi="Times New Roman" w:cs="Times New Roman"/>
+          <w:sz w:val="24"/>
+          <w:szCs w:val="24"/>
+        </w:rPr>
+      </w:pPr>
+    </w:p>
+    <w:p/>
+    <w:p/>
+    <w:p/>
+    <w:p/>
+    <w:p>
+      <w:pPr>
+        <w:pStyle w:val="Titolo1"/>
         <w:rPr>
           <w:rFonts w:ascii="Times New Roman" w:hAnsi="Times New Roman" w:cs="Times New Roman"/>
           <w:b/>
           <w:bCs/>
           <w:color w:val="000000" w:themeColor="text1"/>
-          <w:sz w:val="24"/>
-          <w:szCs w:val="24"/>
+          <w:sz w:val="56"/>
+          <w:szCs w:val="56"/>
+        </w:rPr>
+      </w:pPr>
+      <w:bookmarkStart w:id="1" w:name="_Toc48571551"/>
+      <w:r>
+        <w:rPr>
+          <w:rFonts w:ascii="Times New Roman" w:hAnsi="Times New Roman" w:cs="Times New Roman"/>
+          <w:b/>
+          <w:bCs/>
+          <w:color w:val="000000" w:themeColor="text1"/>
+          <w:sz w:val="56"/>
+          <w:szCs w:val="56"/>
+        </w:rPr>
+        <w:lastRenderedPageBreak/>
+        <w:t xml:space="preserve">2. </w:t>
+      </w:r>
+      <w:r>
+        <w:rPr>
+          <w:rFonts w:ascii="Times New Roman" w:hAnsi="Times New Roman" w:cs="Times New Roman"/>
+          <w:b/>
+          <w:bCs/>
+          <w:color w:val="000000" w:themeColor="text1"/>
+          <w:sz w:val="56"/>
+          <w:szCs w:val="56"/>
         </w:rPr>
         <w:t>Documento dei Requisiti Software</w:t>
       </w:r>
@@ -3242,17 +3567,37 @@
         <w:rPr>
           <w:rFonts w:ascii="Times New Roman" w:hAnsi="Times New Roman" w:cs="Times New Roman"/>
           <w:color w:val="000000" w:themeColor="text1"/>
-          <w:sz w:val="24"/>
-          <w:szCs w:val="24"/>
-        </w:rPr>
-      </w:pPr>
-      <w:bookmarkStart w:id="2" w:name="_Toc48483248"/>
-      <w:r>
-        <w:rPr>
-          <w:rFonts w:ascii="Times New Roman" w:hAnsi="Times New Roman" w:cs="Times New Roman"/>
-          <w:color w:val="000000" w:themeColor="text1"/>
-          <w:sz w:val="24"/>
-          <w:szCs w:val="24"/>
+          <w:sz w:val="48"/>
+          <w:szCs w:val="48"/>
+        </w:rPr>
+      </w:pPr>
+      <w:bookmarkStart w:id="2" w:name="_Toc48571552"/>
+    </w:p>
+    <w:p>
+      <w:pPr>
+        <w:pStyle w:val="Titolo2"/>
+        <w:rPr>
+          <w:rFonts w:ascii="Times New Roman" w:hAnsi="Times New Roman" w:cs="Times New Roman"/>
+          <w:color w:val="000000" w:themeColor="text1"/>
+          <w:sz w:val="48"/>
+          <w:szCs w:val="48"/>
+        </w:rPr>
+      </w:pPr>
+      <w:r>
+        <w:rPr>
+          <w:rFonts w:ascii="Times New Roman" w:hAnsi="Times New Roman" w:cs="Times New Roman"/>
+          <w:color w:val="000000" w:themeColor="text1"/>
+          <w:sz w:val="48"/>
+          <w:szCs w:val="48"/>
+        </w:rPr>
+        <w:t xml:space="preserve">2.1 </w:t>
+      </w:r>
+      <w:r>
+        <w:rPr>
+          <w:rFonts w:ascii="Times New Roman" w:hAnsi="Times New Roman" w:cs="Times New Roman"/>
+          <w:color w:val="000000" w:themeColor="text1"/>
+          <w:sz w:val="48"/>
+          <w:szCs w:val="48"/>
         </w:rPr>
         <w:t>Modello funzionale</w:t>
       </w:r>
@@ -3266,7 +3611,7 @@
           <w:color w:val="000000" w:themeColor="text1"/>
         </w:rPr>
       </w:pPr>
-      <w:bookmarkStart w:id="3" w:name="_Toc48483249"/>
+      <w:bookmarkStart w:id="3" w:name="_Toc48571553"/>
       <w:r>
         <w:rPr>
           <w:rFonts w:ascii="Times New Roman" w:hAnsi="Times New Roman" w:cs="Times New Roman"/>
@@ -3284,7 +3629,7 @@
           <w:color w:val="000000" w:themeColor="text1"/>
         </w:rPr>
       </w:pPr>
-      <w:bookmarkStart w:id="4" w:name="_Toc48483250"/>
+      <w:bookmarkStart w:id="4" w:name="_Toc48571554"/>
       <w:r>
         <w:rPr>
           <w:rFonts w:ascii="Times New Roman" w:hAnsi="Times New Roman" w:cs="Times New Roman"/>
@@ -3302,7 +3647,7 @@
           <w:color w:val="000000" w:themeColor="text1"/>
         </w:rPr>
       </w:pPr>
-      <w:bookmarkStart w:id="5" w:name="_Toc48483251"/>
+      <w:bookmarkStart w:id="5" w:name="_Toc48571555"/>
       <w:r>
         <w:rPr>
           <w:rFonts w:ascii="Times New Roman" w:hAnsi="Times New Roman" w:cs="Times New Roman"/>
@@ -3320,7 +3665,7 @@
           <w:color w:val="000000" w:themeColor="text1"/>
         </w:rPr>
       </w:pPr>
-      <w:bookmarkStart w:id="6" w:name="_Toc48483252"/>
+      <w:bookmarkStart w:id="6" w:name="_Toc48571556"/>
       <w:r>
         <w:rPr>
           <w:rFonts w:ascii="Times New Roman" w:hAnsi="Times New Roman" w:cs="Times New Roman"/>
@@ -3338,7 +3683,7 @@
           <w:color w:val="000000" w:themeColor="text1"/>
         </w:rPr>
       </w:pPr>
-      <w:bookmarkStart w:id="7" w:name="_Toc48483253"/>
+      <w:bookmarkStart w:id="7" w:name="_Toc48571557"/>
       <w:r>
         <w:rPr>
           <w:rFonts w:ascii="Times New Roman" w:hAnsi="Times New Roman" w:cs="Times New Roman"/>
@@ -3356,7 +3701,7 @@
           <w:color w:val="000000" w:themeColor="text1"/>
         </w:rPr>
       </w:pPr>
-      <w:bookmarkStart w:id="8" w:name="_Toc48483254"/>
+      <w:bookmarkStart w:id="8" w:name="_Toc48571558"/>
       <w:r>
         <w:rPr>
           <w:rFonts w:ascii="Times New Roman" w:hAnsi="Times New Roman" w:cs="Times New Roman"/>
@@ -3377,7 +3722,7 @@
           <w:color w:val="000000" w:themeColor="text1"/>
         </w:rPr>
       </w:pPr>
-      <w:bookmarkStart w:id="9" w:name="_Toc48483255"/>
+      <w:bookmarkStart w:id="9" w:name="_Toc48571559"/>
       <w:r>
         <w:rPr>
           <w:rFonts w:ascii="Times New Roman" w:hAnsi="Times New Roman" w:cs="Times New Roman"/>
@@ -3402,7 +3747,7 @@
           <w:color w:val="000000" w:themeColor="text1"/>
         </w:rPr>
       </w:pPr>
-      <w:bookmarkStart w:id="10" w:name="_Toc48483256"/>
+      <w:bookmarkStart w:id="10" w:name="_Toc48571560"/>
       <w:r>
         <w:rPr>
           <w:rFonts w:ascii="Times New Roman" w:hAnsi="Times New Roman" w:cs="Times New Roman"/>
@@ -3420,7 +3765,7 @@
           <w:color w:val="000000" w:themeColor="text1"/>
         </w:rPr>
       </w:pPr>
-      <w:bookmarkStart w:id="11" w:name="_Toc48483257"/>
+      <w:bookmarkStart w:id="11" w:name="_Toc48571561"/>
       <w:r>
         <w:rPr>
           <w:rFonts w:ascii="Times New Roman" w:hAnsi="Times New Roman" w:cs="Times New Roman"/>
@@ -3438,7 +3783,7 @@
           <w:color w:val="000000" w:themeColor="text1"/>
         </w:rPr>
       </w:pPr>
-      <w:bookmarkStart w:id="12" w:name="_Toc48483258"/>
+      <w:bookmarkStart w:id="12" w:name="_Toc48571562"/>
       <w:r>
         <w:rPr>
           <w:rFonts w:ascii="Times New Roman" w:hAnsi="Times New Roman" w:cs="Times New Roman"/>
@@ -3456,7 +3801,7 @@
           <w:color w:val="000000" w:themeColor="text1"/>
         </w:rPr>
       </w:pPr>
-      <w:bookmarkStart w:id="13" w:name="_Toc48483259"/>
+      <w:bookmarkStart w:id="13" w:name="_Toc48571563"/>
       <w:r>
         <w:rPr>
           <w:rFonts w:ascii="Times New Roman" w:hAnsi="Times New Roman" w:cs="Times New Roman"/>
@@ -3474,7 +3819,7 @@
           <w:color w:val="000000" w:themeColor="text1"/>
         </w:rPr>
       </w:pPr>
-      <w:bookmarkStart w:id="14" w:name="_Toc48483260"/>
+      <w:bookmarkStart w:id="14" w:name="_Toc48571564"/>
       <w:r>
         <w:rPr>
           <w:rFonts w:ascii="Times New Roman" w:hAnsi="Times New Roman" w:cs="Times New Roman"/>
@@ -3492,7 +3837,7 @@
           <w:color w:val="000000" w:themeColor="text1"/>
         </w:rPr>
       </w:pPr>
-      <w:bookmarkStart w:id="15" w:name="_Toc48483261"/>
+      <w:bookmarkStart w:id="15" w:name="_Toc48571565"/>
       <w:r>
         <w:rPr>
           <w:rFonts w:ascii="Times New Roman" w:hAnsi="Times New Roman" w:cs="Times New Roman"/>
@@ -3510,7 +3855,7 @@
           <w:color w:val="000000" w:themeColor="text1"/>
         </w:rPr>
       </w:pPr>
-      <w:bookmarkStart w:id="16" w:name="_Toc48483262"/>
+      <w:bookmarkStart w:id="16" w:name="_Toc48571566"/>
       <w:r>
         <w:rPr>
           <w:rFonts w:ascii="Times New Roman" w:hAnsi="Times New Roman" w:cs="Times New Roman"/>
@@ -3530,263 +3875,289 @@
     </w:p>
     <w:p>
       <w:pPr>
-        <w:pStyle w:val="Titolo2"/>
+        <w:pStyle w:val="Titolo1"/>
         <w:rPr>
           <w:rFonts w:ascii="Times New Roman" w:hAnsi="Times New Roman" w:cs="Times New Roman"/>
           <w:b/>
           <w:bCs/>
           <w:color w:val="000000" w:themeColor="text1"/>
-        </w:rPr>
-      </w:pPr>
-      <w:bookmarkStart w:id="17" w:name="_Toc48483263"/>
+          <w:sz w:val="56"/>
+          <w:szCs w:val="56"/>
+        </w:rPr>
+      </w:pPr>
+      <w:bookmarkStart w:id="17" w:name="_Toc48571567"/>
       <w:r>
         <w:rPr>
           <w:rFonts w:ascii="Times New Roman" w:hAnsi="Times New Roman" w:cs="Times New Roman"/>
           <w:b/>
           <w:bCs/>
           <w:color w:val="000000" w:themeColor="text1"/>
-        </w:rPr>
-        <w:t>Documento di Design del sistema</w:t>
-      </w:r>
-      <w:bookmarkEnd w:id="17"/>
-    </w:p>
-    <w:p>
-      <w:pPr>
-        <w:pStyle w:val="Titolo2"/>
-        <w:rPr>
-          <w:rFonts w:ascii="Times New Roman" w:hAnsi="Times New Roman" w:cs="Times New Roman"/>
-          <w:color w:val="000000" w:themeColor="text1"/>
-        </w:rPr>
-      </w:pPr>
-      <w:bookmarkStart w:id="18" w:name="_Toc48483264"/>
-      <w:r>
-        <w:rPr>
-          <w:rFonts w:ascii="Times New Roman" w:hAnsi="Times New Roman" w:cs="Times New Roman"/>
-          <w:color w:val="000000" w:themeColor="text1"/>
-        </w:rPr>
-        <w:t>Analisi dell’architettura</w:t>
-      </w:r>
-      <w:bookmarkEnd w:id="18"/>
-    </w:p>
-    <w:p>
-      <w:pPr>
-        <w:pStyle w:val="Titolo3"/>
-        <w:rPr>
-          <w:rFonts w:ascii="Times New Roman" w:hAnsi="Times New Roman" w:cs="Times New Roman"/>
-          <w:color w:val="000000" w:themeColor="text1"/>
-        </w:rPr>
-      </w:pPr>
-      <w:bookmarkStart w:id="19" w:name="_Toc48483265"/>
-      <w:r>
-        <w:rPr>
-          <w:rFonts w:ascii="Times New Roman" w:hAnsi="Times New Roman" w:cs="Times New Roman"/>
-          <w:color w:val="000000" w:themeColor="text1"/>
-        </w:rPr>
-        <w:t>Architettura esterna</w:t>
-      </w:r>
-      <w:bookmarkEnd w:id="19"/>
-    </w:p>
-    <w:p>
-      <w:pPr>
-        <w:pStyle w:val="Titolo3"/>
-        <w:rPr>
-          <w:rFonts w:ascii="Times New Roman" w:hAnsi="Times New Roman" w:cs="Times New Roman"/>
-          <w:color w:val="000000" w:themeColor="text1"/>
-        </w:rPr>
-      </w:pPr>
-      <w:bookmarkStart w:id="20" w:name="_Toc48483266"/>
-      <w:r>
-        <w:rPr>
-          <w:rFonts w:ascii="Times New Roman" w:hAnsi="Times New Roman" w:cs="Times New Roman"/>
-          <w:color w:val="000000" w:themeColor="text1"/>
-        </w:rPr>
-        <w:t>Architettura server</w:t>
-      </w:r>
-      <w:bookmarkEnd w:id="20"/>
-    </w:p>
-    <w:p>
-      <w:pPr>
-        <w:pStyle w:val="Titolo3"/>
-        <w:rPr>
-          <w:rFonts w:ascii="Times New Roman" w:hAnsi="Times New Roman" w:cs="Times New Roman"/>
-          <w:color w:val="000000" w:themeColor="text1"/>
-        </w:rPr>
-      </w:pPr>
-      <w:bookmarkStart w:id="21" w:name="_Toc48483267"/>
-      <w:r>
-        <w:rPr>
-          <w:rFonts w:ascii="Times New Roman" w:hAnsi="Times New Roman" w:cs="Times New Roman"/>
-          <w:color w:val="000000" w:themeColor="text1"/>
-        </w:rPr>
-        <w:t>Architettura client</w:t>
-      </w:r>
-      <w:bookmarkEnd w:id="21"/>
-    </w:p>
-    <w:p>
-      <w:pPr>
-        <w:pStyle w:val="Titolo3"/>
-        <w:rPr>
-          <w:rFonts w:ascii="Times New Roman" w:hAnsi="Times New Roman" w:cs="Times New Roman"/>
-          <w:color w:val="000000" w:themeColor="text1"/>
-        </w:rPr>
-      </w:pPr>
-      <w:bookmarkStart w:id="22" w:name="_Toc48483268"/>
-      <w:r>
-        <w:rPr>
-          <w:rFonts w:ascii="Times New Roman" w:hAnsi="Times New Roman" w:cs="Times New Roman"/>
-          <w:color w:val="000000" w:themeColor="text1"/>
-        </w:rPr>
-        <w:t>Servizi cliud utilizzati</w:t>
-      </w:r>
-      <w:bookmarkEnd w:id="22"/>
-    </w:p>
-    <w:p>
-      <w:pPr>
-        <w:pStyle w:val="Titolo2"/>
-        <w:rPr>
-          <w:rFonts w:ascii="Times New Roman" w:hAnsi="Times New Roman" w:cs="Times New Roman"/>
-          <w:color w:val="000000" w:themeColor="text1"/>
-        </w:rPr>
-      </w:pPr>
-      <w:bookmarkStart w:id="23" w:name="_Toc48483269"/>
-      <w:r>
-        <w:rPr>
-          <w:rFonts w:ascii="Times New Roman" w:hAnsi="Times New Roman" w:cs="Times New Roman"/>
-          <w:color w:val="000000" w:themeColor="text1"/>
-        </w:rPr>
-        <w:t>Diagramma delle classi di design</w:t>
-      </w:r>
-      <w:bookmarkEnd w:id="23"/>
-    </w:p>
-    <w:p>
-      <w:pPr>
-        <w:pStyle w:val="Titolo3"/>
-        <w:rPr>
-          <w:rFonts w:ascii="Times New Roman" w:hAnsi="Times New Roman" w:cs="Times New Roman"/>
-          <w:color w:val="000000" w:themeColor="text1"/>
-        </w:rPr>
-      </w:pPr>
-      <w:bookmarkStart w:id="24" w:name="_Toc48483270"/>
-      <w:r>
-        <w:rPr>
-          <w:rFonts w:ascii="Times New Roman" w:hAnsi="Times New Roman" w:cs="Times New Roman"/>
-          <w:color w:val="000000" w:themeColor="text1"/>
-        </w:rPr>
-        <w:t>Desktop</w:t>
-      </w:r>
-      <w:bookmarkEnd w:id="24"/>
-    </w:p>
-    <w:p>
-      <w:pPr>
-        <w:pStyle w:val="Titolo3"/>
-        <w:rPr>
-          <w:rFonts w:ascii="Times New Roman" w:hAnsi="Times New Roman" w:cs="Times New Roman"/>
-          <w:color w:val="000000" w:themeColor="text1"/>
-        </w:rPr>
-      </w:pPr>
-      <w:bookmarkStart w:id="25" w:name="_Toc48483271"/>
-      <w:r>
-        <w:rPr>
-          <w:rFonts w:ascii="Times New Roman" w:hAnsi="Times New Roman" w:cs="Times New Roman"/>
-          <w:color w:val="000000" w:themeColor="text1"/>
-        </w:rPr>
-        <w:t>Mobile</w:t>
-      </w:r>
-      <w:bookmarkEnd w:id="25"/>
-    </w:p>
-    <w:p>
-      <w:pPr>
-        <w:pStyle w:val="Titolo2"/>
-        <w:rPr>
-          <w:rFonts w:ascii="Times New Roman" w:hAnsi="Times New Roman" w:cs="Times New Roman"/>
-          <w:color w:val="000000" w:themeColor="text1"/>
-        </w:rPr>
-      </w:pPr>
-      <w:bookmarkStart w:id="26" w:name="_Toc48483272"/>
-      <w:r>
-        <w:rPr>
-          <w:rFonts w:ascii="Times New Roman" w:hAnsi="Times New Roman" w:cs="Times New Roman"/>
-          <w:color w:val="000000" w:themeColor="text1"/>
-        </w:rPr>
-        <w:t>CRC Cards</w:t>
-      </w:r>
-      <w:bookmarkEnd w:id="26"/>
-    </w:p>
-    <w:p>
-      <w:pPr>
-        <w:pStyle w:val="Titolo3"/>
-        <w:rPr>
-          <w:rFonts w:ascii="Times New Roman" w:hAnsi="Times New Roman" w:cs="Times New Roman"/>
-          <w:color w:val="000000" w:themeColor="text1"/>
-        </w:rPr>
-      </w:pPr>
-      <w:bookmarkStart w:id="27" w:name="_Toc48483273"/>
-      <w:r>
-        <w:rPr>
-          <w:rFonts w:ascii="Times New Roman" w:hAnsi="Times New Roman" w:cs="Times New Roman"/>
-          <w:color w:val="000000" w:themeColor="text1"/>
-        </w:rPr>
-        <w:t>Desktop</w:t>
-      </w:r>
-      <w:bookmarkEnd w:id="27"/>
-    </w:p>
-    <w:p>
-      <w:pPr>
-        <w:pStyle w:val="Titolo3"/>
-        <w:rPr>
-          <w:rFonts w:ascii="Times New Roman" w:hAnsi="Times New Roman" w:cs="Times New Roman"/>
-          <w:color w:val="000000" w:themeColor="text1"/>
-        </w:rPr>
-      </w:pPr>
-      <w:bookmarkStart w:id="28" w:name="_Toc48483274"/>
-      <w:r>
-        <w:rPr>
-          <w:rFonts w:ascii="Times New Roman" w:hAnsi="Times New Roman" w:cs="Times New Roman"/>
-          <w:color w:val="000000" w:themeColor="text1"/>
-        </w:rPr>
-        <w:t>Mobile</w:t>
-      </w:r>
-      <w:bookmarkEnd w:id="28"/>
-    </w:p>
-    <w:p>
-      <w:pPr>
-        <w:pStyle w:val="Titolo2"/>
-        <w:rPr>
-          <w:rFonts w:ascii="Times New Roman" w:hAnsi="Times New Roman" w:cs="Times New Roman"/>
-          <w:color w:val="000000" w:themeColor="text1"/>
-        </w:rPr>
-      </w:pPr>
-      <w:bookmarkStart w:id="29" w:name="_Toc48483275"/>
-      <w:r>
-        <w:rPr>
-          <w:rFonts w:ascii="Times New Roman" w:hAnsi="Times New Roman" w:cs="Times New Roman"/>
-          <w:color w:val="000000" w:themeColor="text1"/>
-        </w:rPr>
-        <w:t>Diagramma di sequenza di design</w:t>
-      </w:r>
-      <w:bookmarkEnd w:id="29"/>
-    </w:p>
-    <w:p>
-      <w:pPr>
-        <w:pStyle w:val="Titolo1"/>
+          <w:sz w:val="56"/>
+          <w:szCs w:val="56"/>
+        </w:rPr>
+        <w:t xml:space="preserve">4. </w:t>
+      </w:r>
+      <w:r>
         <w:rPr>
           <w:rFonts w:ascii="Times New Roman" w:hAnsi="Times New Roman" w:cs="Times New Roman"/>
           <w:b/>
           <w:bCs/>
           <w:color w:val="000000" w:themeColor="text1"/>
-          <w:sz w:val="24"/>
-          <w:szCs w:val="24"/>
-        </w:rPr>
-      </w:pPr>
-      <w:bookmarkStart w:id="30" w:name="_Toc48483276"/>
-      <w:r>
+          <w:sz w:val="56"/>
+          <w:szCs w:val="56"/>
+        </w:rPr>
+        <w:t>Documento di Design del sistema</w:t>
+      </w:r>
+      <w:bookmarkEnd w:id="17"/>
+    </w:p>
+    <w:p>
+      <w:pPr>
+        <w:pStyle w:val="Titolo2"/>
+        <w:rPr>
+          <w:rFonts w:ascii="Times New Roman" w:hAnsi="Times New Roman" w:cs="Times New Roman"/>
+          <w:color w:val="000000" w:themeColor="text1"/>
+        </w:rPr>
+      </w:pPr>
+      <w:bookmarkStart w:id="18" w:name="_Toc48571568"/>
+      <w:r>
+        <w:rPr>
+          <w:rFonts w:ascii="Times New Roman" w:hAnsi="Times New Roman" w:cs="Times New Roman"/>
+          <w:color w:val="000000" w:themeColor="text1"/>
+        </w:rPr>
+        <w:t>Analisi dell’architettura</w:t>
+      </w:r>
+      <w:bookmarkEnd w:id="18"/>
+    </w:p>
+    <w:p>
+      <w:pPr>
+        <w:pStyle w:val="Titolo3"/>
+        <w:rPr>
+          <w:rFonts w:ascii="Times New Roman" w:hAnsi="Times New Roman" w:cs="Times New Roman"/>
+          <w:color w:val="000000" w:themeColor="text1"/>
+        </w:rPr>
+      </w:pPr>
+      <w:bookmarkStart w:id="19" w:name="_Toc48571569"/>
+      <w:r>
+        <w:rPr>
+          <w:rFonts w:ascii="Times New Roman" w:hAnsi="Times New Roman" w:cs="Times New Roman"/>
+          <w:color w:val="000000" w:themeColor="text1"/>
+        </w:rPr>
+        <w:t>Architettura esterna</w:t>
+      </w:r>
+      <w:bookmarkEnd w:id="19"/>
+    </w:p>
+    <w:p>
+      <w:pPr>
+        <w:pStyle w:val="Titolo3"/>
+        <w:rPr>
+          <w:rFonts w:ascii="Times New Roman" w:hAnsi="Times New Roman" w:cs="Times New Roman"/>
+          <w:color w:val="000000" w:themeColor="text1"/>
+        </w:rPr>
+      </w:pPr>
+      <w:bookmarkStart w:id="20" w:name="_Toc48571570"/>
+      <w:r>
+        <w:rPr>
+          <w:rFonts w:ascii="Times New Roman" w:hAnsi="Times New Roman" w:cs="Times New Roman"/>
+          <w:color w:val="000000" w:themeColor="text1"/>
+        </w:rPr>
+        <w:t>Architettura server</w:t>
+      </w:r>
+      <w:bookmarkEnd w:id="20"/>
+    </w:p>
+    <w:p>
+      <w:pPr>
+        <w:pStyle w:val="Titolo3"/>
+        <w:rPr>
+          <w:rFonts w:ascii="Times New Roman" w:hAnsi="Times New Roman" w:cs="Times New Roman"/>
+          <w:color w:val="000000" w:themeColor="text1"/>
+        </w:rPr>
+      </w:pPr>
+      <w:bookmarkStart w:id="21" w:name="_Toc48571571"/>
+      <w:r>
+        <w:rPr>
+          <w:rFonts w:ascii="Times New Roman" w:hAnsi="Times New Roman" w:cs="Times New Roman"/>
+          <w:color w:val="000000" w:themeColor="text1"/>
+        </w:rPr>
+        <w:t>Architettura client</w:t>
+      </w:r>
+      <w:bookmarkEnd w:id="21"/>
+    </w:p>
+    <w:p>
+      <w:pPr>
+        <w:pStyle w:val="Titolo3"/>
+        <w:rPr>
+          <w:rFonts w:ascii="Times New Roman" w:hAnsi="Times New Roman" w:cs="Times New Roman"/>
+          <w:color w:val="000000" w:themeColor="text1"/>
+        </w:rPr>
+      </w:pPr>
+      <w:bookmarkStart w:id="22" w:name="_Toc48571572"/>
+      <w:r>
+        <w:rPr>
+          <w:rFonts w:ascii="Times New Roman" w:hAnsi="Times New Roman" w:cs="Times New Roman"/>
+          <w:color w:val="000000" w:themeColor="text1"/>
+        </w:rPr>
+        <w:t>Servizi cliud utilizzati</w:t>
+      </w:r>
+      <w:bookmarkEnd w:id="22"/>
+    </w:p>
+    <w:p>
+      <w:pPr>
+        <w:pStyle w:val="Titolo2"/>
+        <w:rPr>
+          <w:rFonts w:ascii="Times New Roman" w:hAnsi="Times New Roman" w:cs="Times New Roman"/>
+          <w:color w:val="000000" w:themeColor="text1"/>
+        </w:rPr>
+      </w:pPr>
+      <w:bookmarkStart w:id="23" w:name="_Toc48571573"/>
+      <w:r>
+        <w:rPr>
+          <w:rFonts w:ascii="Times New Roman" w:hAnsi="Times New Roman" w:cs="Times New Roman"/>
+          <w:color w:val="000000" w:themeColor="text1"/>
+        </w:rPr>
+        <w:t>Diagramma delle classi di design</w:t>
+      </w:r>
+      <w:bookmarkEnd w:id="23"/>
+    </w:p>
+    <w:p>
+      <w:pPr>
+        <w:pStyle w:val="Titolo3"/>
+        <w:rPr>
+          <w:rFonts w:ascii="Times New Roman" w:hAnsi="Times New Roman" w:cs="Times New Roman"/>
+          <w:color w:val="000000" w:themeColor="text1"/>
+        </w:rPr>
+      </w:pPr>
+      <w:bookmarkStart w:id="24" w:name="_Toc48571574"/>
+      <w:r>
+        <w:rPr>
+          <w:rFonts w:ascii="Times New Roman" w:hAnsi="Times New Roman" w:cs="Times New Roman"/>
+          <w:color w:val="000000" w:themeColor="text1"/>
+        </w:rPr>
+        <w:t>Desktop</w:t>
+      </w:r>
+      <w:bookmarkEnd w:id="24"/>
+    </w:p>
+    <w:p>
+      <w:pPr>
+        <w:pStyle w:val="Titolo3"/>
+        <w:rPr>
+          <w:rFonts w:ascii="Times New Roman" w:hAnsi="Times New Roman" w:cs="Times New Roman"/>
+          <w:color w:val="000000" w:themeColor="text1"/>
+        </w:rPr>
+      </w:pPr>
+      <w:bookmarkStart w:id="25" w:name="_Toc48571575"/>
+      <w:r>
+        <w:rPr>
+          <w:rFonts w:ascii="Times New Roman" w:hAnsi="Times New Roman" w:cs="Times New Roman"/>
+          <w:color w:val="000000" w:themeColor="text1"/>
+        </w:rPr>
+        <w:t>Mobile</w:t>
+      </w:r>
+      <w:bookmarkEnd w:id="25"/>
+    </w:p>
+    <w:p>
+      <w:pPr>
+        <w:pStyle w:val="Titolo2"/>
+        <w:rPr>
+          <w:rFonts w:ascii="Times New Roman" w:hAnsi="Times New Roman" w:cs="Times New Roman"/>
+          <w:color w:val="000000" w:themeColor="text1"/>
+        </w:rPr>
+      </w:pPr>
+      <w:bookmarkStart w:id="26" w:name="_Toc48571576"/>
+      <w:r>
+        <w:rPr>
+          <w:rFonts w:ascii="Times New Roman" w:hAnsi="Times New Roman" w:cs="Times New Roman"/>
+          <w:color w:val="000000" w:themeColor="text1"/>
+        </w:rPr>
+        <w:t>CRC Cards</w:t>
+      </w:r>
+      <w:bookmarkEnd w:id="26"/>
+    </w:p>
+    <w:p>
+      <w:pPr>
+        <w:pStyle w:val="Titolo3"/>
+        <w:rPr>
+          <w:rFonts w:ascii="Times New Roman" w:hAnsi="Times New Roman" w:cs="Times New Roman"/>
+          <w:color w:val="000000" w:themeColor="text1"/>
+        </w:rPr>
+      </w:pPr>
+      <w:bookmarkStart w:id="27" w:name="_Toc48571577"/>
+      <w:r>
+        <w:rPr>
+          <w:rFonts w:ascii="Times New Roman" w:hAnsi="Times New Roman" w:cs="Times New Roman"/>
+          <w:color w:val="000000" w:themeColor="text1"/>
+        </w:rPr>
+        <w:t>Desktop</w:t>
+      </w:r>
+      <w:bookmarkEnd w:id="27"/>
+    </w:p>
+    <w:p>
+      <w:pPr>
+        <w:pStyle w:val="Titolo3"/>
+        <w:rPr>
+          <w:rFonts w:ascii="Times New Roman" w:hAnsi="Times New Roman" w:cs="Times New Roman"/>
+          <w:color w:val="000000" w:themeColor="text1"/>
+        </w:rPr>
+      </w:pPr>
+      <w:bookmarkStart w:id="28" w:name="_Toc48571578"/>
+      <w:r>
+        <w:rPr>
+          <w:rFonts w:ascii="Times New Roman" w:hAnsi="Times New Roman" w:cs="Times New Roman"/>
+          <w:color w:val="000000" w:themeColor="text1"/>
+        </w:rPr>
+        <w:t>Mobile</w:t>
+      </w:r>
+      <w:bookmarkEnd w:id="28"/>
+    </w:p>
+    <w:p>
+      <w:pPr>
+        <w:pStyle w:val="Titolo2"/>
+        <w:rPr>
+          <w:rFonts w:ascii="Times New Roman" w:hAnsi="Times New Roman" w:cs="Times New Roman"/>
+          <w:color w:val="000000" w:themeColor="text1"/>
+        </w:rPr>
+      </w:pPr>
+      <w:bookmarkStart w:id="29" w:name="_Toc48571579"/>
+      <w:r>
+        <w:rPr>
+          <w:rFonts w:ascii="Times New Roman" w:hAnsi="Times New Roman" w:cs="Times New Roman"/>
+          <w:color w:val="000000" w:themeColor="text1"/>
+        </w:rPr>
+        <w:t>Diagramma di sequenza di design</w:t>
+      </w:r>
+      <w:bookmarkEnd w:id="29"/>
+    </w:p>
+    <w:p>
+      <w:pPr>
+        <w:pStyle w:val="Titolo1"/>
         <w:rPr>
           <w:rFonts w:ascii="Times New Roman" w:hAnsi="Times New Roman" w:cs="Times New Roman"/>
           <w:b/>
           <w:bCs/>
           <w:color w:val="000000" w:themeColor="text1"/>
-          <w:sz w:val="24"/>
-          <w:szCs w:val="24"/>
+          <w:sz w:val="56"/>
+          <w:szCs w:val="56"/>
+        </w:rPr>
+      </w:pPr>
+      <w:bookmarkStart w:id="30" w:name="_Toc48571580"/>
+      <w:r>
+        <w:rPr>
+          <w:rFonts w:ascii="Times New Roman" w:hAnsi="Times New Roman" w:cs="Times New Roman"/>
+          <w:b/>
+          <w:bCs/>
+          <w:color w:val="000000" w:themeColor="text1"/>
+          <w:sz w:val="56"/>
+          <w:szCs w:val="56"/>
+        </w:rPr>
+        <w:t xml:space="preserve">5. </w:t>
+      </w:r>
+      <w:r>
+        <w:rPr>
+          <w:rFonts w:ascii="Times New Roman" w:hAnsi="Times New Roman" w:cs="Times New Roman"/>
+          <w:b/>
+          <w:bCs/>
+          <w:color w:val="000000" w:themeColor="text1"/>
+          <w:sz w:val="56"/>
+          <w:szCs w:val="56"/>
         </w:rPr>
         <w:t>Documento di Testing del sistema</w:t>
       </w:r>
@@ -3802,7 +4173,7 @@
           <w:szCs w:val="24"/>
         </w:rPr>
       </w:pPr>
-      <w:bookmarkStart w:id="31" w:name="_Toc48483277"/>
+      <w:bookmarkStart w:id="31" w:name="_Toc48571581"/>
       <w:r>
         <w:rPr>
           <w:rFonts w:ascii="Times New Roman" w:hAnsi="Times New Roman" w:cs="Times New Roman"/>
@@ -3876,6 +4247,11 @@
         <w:docPartUnique/>
       </w:docPartObj>
     </w:sdtPr>
+    <w:sdtEndPr>
+      <w:rPr>
+        <w:rStyle w:val="Numeropagina"/>
+      </w:rPr>
+    </w:sdtEndPr>
     <w:sdtContent>
       <w:p>
         <w:pPr>
@@ -3939,6 +4315,11 @@
         <w:docPartUnique/>
       </w:docPartObj>
     </w:sdtPr>
+    <w:sdtEndPr>
+      <w:rPr>
+        <w:rStyle w:val="Numeropagina"/>
+      </w:rPr>
+    </w:sdtEndPr>
     <w:sdtContent>
       <w:p>
         <w:pPr>
@@ -4135,6 +4516,7 @@
     <w:lsdException w:name="HTML Sample" w:semiHidden="1" w:unhideWhenUsed="1"/>
     <w:lsdException w:name="HTML Typewriter" w:semiHidden="1" w:unhideWhenUsed="1"/>
     <w:lsdException w:name="HTML Variable" w:semiHidden="1" w:unhideWhenUsed="1"/>
+    <w:lsdException w:name="Normal Table" w:semiHidden="1" w:unhideWhenUsed="1"/>
     <w:lsdException w:name="annotation subject" w:semiHidden="1" w:unhideWhenUsed="1"/>
     <w:lsdException w:name="No List" w:semiHidden="1" w:unhideWhenUsed="1"/>
     <w:lsdException w:name="Outline List 1" w:semiHidden="1" w:unhideWhenUsed="1"/>
@@ -4181,8 +4563,10 @@
     <w:lsdException w:name="Table Subtle 2" w:semiHidden="1" w:unhideWhenUsed="1"/>
     <w:lsdException w:name="Table Web 1" w:semiHidden="1" w:unhideWhenUsed="1"/>
     <w:lsdException w:name="Table Web 2" w:semiHidden="1" w:unhideWhenUsed="1"/>
+    <w:lsdException w:name="Table Web 3" w:semiHidden="1" w:unhideWhenUsed="1"/>
     <w:lsdException w:name="Balloon Text" w:semiHidden="1" w:unhideWhenUsed="1"/>
     <w:lsdException w:name="Table Grid" w:uiPriority="39"/>
+    <w:lsdException w:name="Table Theme" w:semiHidden="1" w:unhideWhenUsed="1"/>
     <w:lsdException w:name="Placeholder Text" w:semiHidden="1"/>
     <w:lsdException w:name="No Spacing" w:uiPriority="1" w:qFormat="1"/>
     <w:lsdException w:name="Light Shading" w:uiPriority="60"/>
@@ -4802,6 +5186,23 @@
       <w:color w:val="1F3763" w:themeColor="accent1" w:themeShade="7F"/>
     </w:rPr>
   </w:style>
+  <w:style w:type="paragraph" w:styleId="NormaleWeb">
+    <w:name w:val="Normal (Web)"/>
+    <w:basedOn w:val="Normale"/>
+    <w:uiPriority w:val="99"/>
+    <w:semiHidden/>
+    <w:unhideWhenUsed/>
+    <w:rsid w:val="00E53923"/>
+    <w:pPr>
+      <w:spacing w:before="100" w:beforeAutospacing="1" w:after="100" w:afterAutospacing="1" w:line="240" w:lineRule="auto"/>
+    </w:pPr>
+    <w:rPr>
+      <w:rFonts w:ascii="Times New Roman" w:eastAsia="Times New Roman" w:hAnsi="Times New Roman" w:cs="Times New Roman"/>
+      <w:sz w:val="24"/>
+      <w:szCs w:val="24"/>
+      <w:lang w:eastAsia="it-IT"/>
+    </w:rPr>
+  </w:style>
 </w:styles>
 </file>
 

</xml_diff>